<commit_message>
added upload feature to prs_complaints #47
</commit_message>
<xml_diff>
--- a/docassemble/StudentEvaluations/data/templates/educational_evaluations_entire_record_request.docx
+++ b/docassemble/StudentEvaluations/data/templates/educational_evaluations_entire_record_request.docx
@@ -1,6 +1,6 @@
 
 <file path=word/document.xml><?xml version="1.0" encoding="utf-8"?>
-<w:document xmlns:wpc="http://schemas.microsoft.com/office/word/2010/wordprocessingCanvas" xmlns:cx="http://schemas.microsoft.com/office/drawing/2014/chartex" xmlns:cx1="http://schemas.microsoft.com/office/drawing/2015/9/8/chartex" xmlns:mc="http://schemas.openxmlformats.org/markup-compatibility/2006" xmlns:o="urn:schemas-microsoft-com:office:office" xmlns:r="http://schemas.openxmlformats.org/officeDocument/2006/relationships" xmlns:m="http://schemas.openxmlformats.org/officeDocument/2006/math" xmlns:v="urn:schemas-microsoft-com:vml" xmlns:wp14="http://schemas.microsoft.com/office/word/2010/wordprocessingDrawing" xmlns:wp="http://schemas.openxmlformats.org/drawingml/2006/wordprocessingDrawing" xmlns:w10="urn:schemas-microsoft-com:office:word" xmlns:w="http://schemas.openxmlformats.org/wordprocessingml/2006/main" xmlns:w14="http://schemas.microsoft.com/office/word/2010/wordml" xmlns:w15="http://schemas.microsoft.com/office/word/2012/wordml" xmlns:w16se="http://schemas.microsoft.com/office/word/2015/wordml/symex" xmlns:wpg="http://schemas.microsoft.com/office/word/2010/wordprocessingGroup" xmlns:wpi="http://schemas.microsoft.com/office/word/2010/wordprocessingInk" xmlns:wne="http://schemas.microsoft.com/office/word/2006/wordml" xmlns:wps="http://schemas.microsoft.com/office/word/2010/wordprocessingShape" mc:Ignorable="w14 w15 w16se wp14">
+<w:document xmlns:wpc="http://schemas.microsoft.com/office/word/2010/wordprocessingCanvas" xmlns:cx="http://schemas.microsoft.com/office/drawing/2014/chartex" xmlns:cx1="http://schemas.microsoft.com/office/drawing/2015/9/8/chartex" xmlns:cx2="http://schemas.microsoft.com/office/drawing/2015/10/21/chartex" xmlns:cx3="http://schemas.microsoft.com/office/drawing/2016/5/9/chartex" xmlns:cx4="http://schemas.microsoft.com/office/drawing/2016/5/10/chartex" xmlns:cx5="http://schemas.microsoft.com/office/drawing/2016/5/11/chartex" xmlns:cx6="http://schemas.microsoft.com/office/drawing/2016/5/12/chartex" xmlns:cx7="http://schemas.microsoft.com/office/drawing/2016/5/13/chartex" xmlns:cx8="http://schemas.microsoft.com/office/drawing/2016/5/14/chartex" xmlns:mc="http://schemas.openxmlformats.org/markup-compatibility/2006" xmlns:aink="http://schemas.microsoft.com/office/drawing/2016/ink" xmlns:am3d="http://schemas.microsoft.com/office/drawing/2017/model3d" xmlns:o="urn:schemas-microsoft-com:office:office" xmlns:oel="http://schemas.microsoft.com/office/2019/extlst" xmlns:r="http://schemas.openxmlformats.org/officeDocument/2006/relationships" xmlns:m="http://schemas.openxmlformats.org/officeDocument/2006/math" xmlns:v="urn:schemas-microsoft-com:vml" xmlns:wp14="http://schemas.microsoft.com/office/word/2010/wordprocessingDrawing" xmlns:wp="http://schemas.openxmlformats.org/drawingml/2006/wordprocessingDrawing" xmlns:w10="urn:schemas-microsoft-com:office:word" xmlns:w="http://schemas.openxmlformats.org/wordprocessingml/2006/main" xmlns:w14="http://schemas.microsoft.com/office/word/2010/wordml" xmlns:w15="http://schemas.microsoft.com/office/word/2012/wordml" xmlns:w16cex="http://schemas.microsoft.com/office/word/2018/wordml/cex" xmlns:w16cid="http://schemas.microsoft.com/office/word/2016/wordml/cid" xmlns:w16="http://schemas.microsoft.com/office/word/2018/wordml" xmlns:w16sdtdh="http://schemas.microsoft.com/office/word/2020/wordml/sdtdatahash" xmlns:w16se="http://schemas.microsoft.com/office/word/2015/wordml/symex" xmlns:wpg="http://schemas.microsoft.com/office/word/2010/wordprocessingGroup" xmlns:wpi="http://schemas.microsoft.com/office/word/2010/wordprocessingInk" xmlns:wne="http://schemas.microsoft.com/office/word/2006/wordml" xmlns:wps="http://schemas.microsoft.com/office/word/2010/wordprocessingShape" mc:Ignorable="w14 w15 w16se w16cid w16 w16cex w16sdtdh wp14">
   <w:body>
     <w:p>
       <w:pPr>
@@ -9,57 +9,146 @@
           <w:szCs w:val="24"/>
         </w:rPr>
       </w:pPr>
-      <w:r>
-        <w:rPr>
-          <w:sz w:val="24"/>
-          <w:szCs w:val="24"/>
-        </w:rPr>
-        <w:t>{{ requestor.name.full() }}</w:t>
-      </w:r>
-    </w:p>
-    <w:p>
-      <w:pPr>
-        <w:rPr>
-          <w:sz w:val="24"/>
-          <w:szCs w:val="24"/>
-        </w:rPr>
-      </w:pPr>
-      <w:r>
-        <w:rPr>
-          <w:sz w:val="24"/>
-          <w:szCs w:val="24"/>
-        </w:rPr>
-        <w:t>{{ requestor.address.address }}</w:t>
-      </w:r>
-    </w:p>
-    <w:p>
-      <w:pPr>
-        <w:rPr>
-          <w:sz w:val="24"/>
-          <w:szCs w:val="24"/>
-        </w:rPr>
-      </w:pPr>
-      <w:r>
-        <w:rPr>
-          <w:sz w:val="24"/>
-          <w:szCs w:val="24"/>
-        </w:rPr>
-        <w:t>{{ requestor.address.city }}, {{ requestor.address.state }} {{requestor.address.zip }}</w:t>
-      </w:r>
-    </w:p>
-    <w:p>
-      <w:pPr>
-        <w:rPr>
-          <w:sz w:val="24"/>
-          <w:szCs w:val="24"/>
-        </w:rPr>
-      </w:pPr>
-      <w:r>
-        <w:rPr>
-          <w:sz w:val="24"/>
-          <w:szCs w:val="24"/>
-        </w:rPr>
-        <w:t xml:space="preserve">{{ requestor.phone_number }} </w:t>
+      <w:proofErr w:type="gramStart"/>
+      <w:r>
+        <w:rPr>
+          <w:sz w:val="24"/>
+          <w:szCs w:val="24"/>
+        </w:rPr>
+        <w:t xml:space="preserve">{{ </w:t>
+      </w:r>
+      <w:proofErr w:type="spellStart"/>
+      <w:r>
+        <w:rPr>
+          <w:sz w:val="24"/>
+          <w:szCs w:val="24"/>
+        </w:rPr>
+        <w:t>requestor.name</w:t>
+      </w:r>
+      <w:proofErr w:type="gramEnd"/>
+      <w:r>
+        <w:rPr>
+          <w:sz w:val="24"/>
+          <w:szCs w:val="24"/>
+        </w:rPr>
+        <w:t>.full</w:t>
+      </w:r>
+      <w:proofErr w:type="spellEnd"/>
+      <w:r>
+        <w:rPr>
+          <w:sz w:val="24"/>
+          <w:szCs w:val="24"/>
+        </w:rPr>
+        <w:t>() }}</w:t>
+      </w:r>
+    </w:p>
+    <w:p>
+      <w:pPr>
+        <w:rPr>
+          <w:sz w:val="24"/>
+          <w:szCs w:val="24"/>
+        </w:rPr>
+      </w:pPr>
+      <w:r>
+        <w:rPr>
+          <w:sz w:val="24"/>
+          <w:szCs w:val="24"/>
+        </w:rPr>
+        <w:t xml:space="preserve">{{ </w:t>
+      </w:r>
+      <w:proofErr w:type="spellStart"/>
+      <w:r>
+        <w:rPr>
+          <w:sz w:val="24"/>
+          <w:szCs w:val="24"/>
+        </w:rPr>
+        <w:t>requestor.address.address</w:t>
+      </w:r>
+      <w:proofErr w:type="spellEnd"/>
+      <w:r>
+        <w:rPr>
+          <w:sz w:val="24"/>
+          <w:szCs w:val="24"/>
+        </w:rPr>
+        <w:t xml:space="preserve"> }}</w:t>
+      </w:r>
+    </w:p>
+    <w:p>
+      <w:pPr>
+        <w:rPr>
+          <w:sz w:val="24"/>
+          <w:szCs w:val="24"/>
+        </w:rPr>
+      </w:pPr>
+      <w:r>
+        <w:rPr>
+          <w:sz w:val="24"/>
+          <w:szCs w:val="24"/>
+        </w:rPr>
+        <w:t xml:space="preserve">{{ </w:t>
+      </w:r>
+      <w:proofErr w:type="spellStart"/>
+      <w:r>
+        <w:rPr>
+          <w:sz w:val="24"/>
+          <w:szCs w:val="24"/>
+        </w:rPr>
+        <w:t>requestor.address.city</w:t>
+      </w:r>
+      <w:proofErr w:type="spellEnd"/>
+      <w:r>
+        <w:rPr>
+          <w:sz w:val="24"/>
+          <w:szCs w:val="24"/>
+        </w:rPr>
+        <w:t xml:space="preserve"> }}, {{ </w:t>
+      </w:r>
+      <w:proofErr w:type="spellStart"/>
+      <w:r>
+        <w:rPr>
+          <w:sz w:val="24"/>
+          <w:szCs w:val="24"/>
+        </w:rPr>
+        <w:t>requestor.address.state</w:t>
+      </w:r>
+      <w:proofErr w:type="spellEnd"/>
+      <w:r>
+        <w:rPr>
+          <w:sz w:val="24"/>
+          <w:szCs w:val="24"/>
+        </w:rPr>
+        <w:t xml:space="preserve"> }} {{requestor.address.zip }}</w:t>
+      </w:r>
+    </w:p>
+    <w:p>
+      <w:pPr>
+        <w:rPr>
+          <w:sz w:val="24"/>
+          <w:szCs w:val="24"/>
+        </w:rPr>
+      </w:pPr>
+      <w:r>
+        <w:rPr>
+          <w:sz w:val="24"/>
+          <w:szCs w:val="24"/>
+        </w:rPr>
+        <w:t xml:space="preserve">{{ </w:t>
+      </w:r>
+      <w:proofErr w:type="spellStart"/>
+      <w:r>
+        <w:rPr>
+          <w:sz w:val="24"/>
+          <w:szCs w:val="24"/>
+        </w:rPr>
+        <w:t>requestor.phone_number</w:t>
+      </w:r>
+      <w:proofErr w:type="spellEnd"/>
+      <w:r>
+        <w:rPr>
+          <w:sz w:val="24"/>
+          <w:szCs w:val="24"/>
+        </w:rPr>
+        <w:t xml:space="preserve"> }} </w:t>
       </w:r>
     </w:p>
     <w:p>
@@ -89,30 +178,62 @@
           <w:sz w:val="24"/>
           <w:szCs w:val="24"/>
         </w:rPr>
-        <w:t>{{ format_date(today()) }}</w:t>
-      </w:r>
-    </w:p>
-    <w:p>
-      <w:pPr>
-        <w:rPr>
-          <w:sz w:val="24"/>
-          <w:szCs w:val="24"/>
-        </w:rPr>
-      </w:pPr>
-    </w:p>
-    <w:p>
-      <w:pPr>
-        <w:rPr>
-          <w:sz w:val="24"/>
-          <w:szCs w:val="24"/>
-        </w:rPr>
-      </w:pPr>
-      <w:r>
-        <w:rPr>
-          <w:sz w:val="24"/>
-          <w:szCs w:val="24"/>
-        </w:rPr>
-        <w:t>{{ school.recipient }}</w:t>
+        <w:t xml:space="preserve">{{ </w:t>
+      </w:r>
+      <w:proofErr w:type="spellStart"/>
+      <w:r>
+        <w:rPr>
+          <w:sz w:val="24"/>
+          <w:szCs w:val="24"/>
+        </w:rPr>
+        <w:t>format_date</w:t>
+      </w:r>
+      <w:proofErr w:type="spellEnd"/>
+      <w:r>
+        <w:rPr>
+          <w:sz w:val="24"/>
+          <w:szCs w:val="24"/>
+        </w:rPr>
+        <w:t>(today()) }}</w:t>
+      </w:r>
+    </w:p>
+    <w:p>
+      <w:pPr>
+        <w:rPr>
+          <w:sz w:val="24"/>
+          <w:szCs w:val="24"/>
+        </w:rPr>
+      </w:pPr>
+    </w:p>
+    <w:p>
+      <w:pPr>
+        <w:rPr>
+          <w:sz w:val="24"/>
+          <w:szCs w:val="24"/>
+        </w:rPr>
+      </w:pPr>
+      <w:r>
+        <w:rPr>
+          <w:sz w:val="24"/>
+          <w:szCs w:val="24"/>
+        </w:rPr>
+        <w:t xml:space="preserve">{{ </w:t>
+      </w:r>
+      <w:proofErr w:type="spellStart"/>
+      <w:r>
+        <w:rPr>
+          <w:sz w:val="24"/>
+          <w:szCs w:val="24"/>
+        </w:rPr>
+        <w:t>school.recipient</w:t>
+      </w:r>
+      <w:proofErr w:type="spellEnd"/>
+      <w:r>
+        <w:rPr>
+          <w:sz w:val="24"/>
+          <w:szCs w:val="24"/>
+        </w:rPr>
+        <w:t xml:space="preserve"> }}</w:t>
       </w:r>
     </w:p>
     <w:p>
@@ -142,22 +263,70 @@
           <w:sz w:val="24"/>
           <w:szCs w:val="24"/>
         </w:rPr>
-        <w:t>{{ school.address.address }}</w:t>
-      </w:r>
-    </w:p>
-    <w:p>
-      <w:pPr>
-        <w:rPr>
-          <w:sz w:val="24"/>
-          <w:szCs w:val="24"/>
-        </w:rPr>
-      </w:pPr>
-      <w:r>
-        <w:rPr>
-          <w:sz w:val="24"/>
-          <w:szCs w:val="24"/>
-        </w:rPr>
-        <w:t>{{ school.address.city }}, {{ school.address.state }} {{ school.address.zip}}</w:t>
+        <w:t xml:space="preserve">{{ </w:t>
+      </w:r>
+      <w:proofErr w:type="spellStart"/>
+      <w:r>
+        <w:rPr>
+          <w:sz w:val="24"/>
+          <w:szCs w:val="24"/>
+        </w:rPr>
+        <w:t>school.address.address</w:t>
+      </w:r>
+      <w:proofErr w:type="spellEnd"/>
+      <w:r>
+        <w:rPr>
+          <w:sz w:val="24"/>
+          <w:szCs w:val="24"/>
+        </w:rPr>
+        <w:t xml:space="preserve"> }}</w:t>
+      </w:r>
+    </w:p>
+    <w:p>
+      <w:pPr>
+        <w:rPr>
+          <w:sz w:val="24"/>
+          <w:szCs w:val="24"/>
+        </w:rPr>
+      </w:pPr>
+      <w:r>
+        <w:rPr>
+          <w:sz w:val="24"/>
+          <w:szCs w:val="24"/>
+        </w:rPr>
+        <w:t xml:space="preserve">{{ </w:t>
+      </w:r>
+      <w:proofErr w:type="spellStart"/>
+      <w:r>
+        <w:rPr>
+          <w:sz w:val="24"/>
+          <w:szCs w:val="24"/>
+        </w:rPr>
+        <w:t>school.address.city</w:t>
+      </w:r>
+      <w:proofErr w:type="spellEnd"/>
+      <w:r>
+        <w:rPr>
+          <w:sz w:val="24"/>
+          <w:szCs w:val="24"/>
+        </w:rPr>
+        <w:t xml:space="preserve"> }}, {{ </w:t>
+      </w:r>
+      <w:proofErr w:type="spellStart"/>
+      <w:r>
+        <w:rPr>
+          <w:sz w:val="24"/>
+          <w:szCs w:val="24"/>
+        </w:rPr>
+        <w:t>school.address.state</w:t>
+      </w:r>
+      <w:proofErr w:type="spellEnd"/>
+      <w:r>
+        <w:rPr>
+          <w:sz w:val="24"/>
+          <w:szCs w:val="24"/>
+        </w:rPr>
+        <w:t xml:space="preserve"> }} {{ school.address.zip}}</w:t>
       </w:r>
     </w:p>
     <w:p>
@@ -197,7 +366,41 @@
           <w:szCs w:val="24"/>
         </w:rPr>
         <w:tab/>
-        <w:t>Requesting entire student record for {{ student.name }}; {{ student.birthdate }}</w:t>
+        <w:t xml:space="preserve">Requesting entire student record for {{ student.name }}; </w:t>
+      </w:r>
+      <w:r>
+        <w:rPr>
+          <w:b/>
+          <w:sz w:val="24"/>
+          <w:szCs w:val="24"/>
+        </w:rPr>
+        <w:t xml:space="preserve">DOB </w:t>
+      </w:r>
+      <w:r>
+        <w:rPr>
+          <w:b/>
+          <w:sz w:val="24"/>
+          <w:szCs w:val="24"/>
+        </w:rPr>
+        <w:t xml:space="preserve">{{ </w:t>
+      </w:r>
+      <w:proofErr w:type="spellStart"/>
+      <w:r>
+        <w:rPr>
+          <w:b/>
+          <w:sz w:val="24"/>
+          <w:szCs w:val="24"/>
+        </w:rPr>
+        <w:t>student.birthdate</w:t>
+      </w:r>
+      <w:proofErr w:type="spellEnd"/>
+      <w:r>
+        <w:rPr>
+          <w:b/>
+          <w:sz w:val="24"/>
+          <w:szCs w:val="24"/>
+        </w:rPr>
+        <w:t xml:space="preserve"> }}</w:t>
       </w:r>
     </w:p>
     <w:p>
@@ -241,16 +444,8 @@
           <w:sz w:val="24"/>
           <w:szCs w:val="24"/>
         </w:rPr>
-        <w:t>recipient.name %}{{school.recipient.name.full() }} {% else %} To Whom it May Concern {% endif %}:</w:t>
-      </w:r>
-    </w:p>
-    <w:p>
-      <w:pPr>
-        <w:rPr>
-          <w:sz w:val="24"/>
-          <w:szCs w:val="24"/>
-        </w:rPr>
-      </w:pPr>
+        <w:t>recipient.name %}{{</w:t>
+      </w:r>
       <w:r>
         <w:rPr>
           <w:sz w:val="24"/>
@@ -258,57 +453,21 @@
         </w:rPr>
         <w:t xml:space="preserve"> </w:t>
       </w:r>
-    </w:p>
-    <w:p>
-      <w:pPr>
-        <w:rPr>
-          <w:sz w:val="24"/>
-          <w:szCs w:val="24"/>
-        </w:rPr>
-      </w:pPr>
-      <w:r>
-        <w:rPr>
-          <w:sz w:val="24"/>
-          <w:szCs w:val="24"/>
-        </w:rPr>
-        <w:t>I am requesting copies of my child, {{ student.name.full() }}</w:t>
-      </w:r>
-      <w:r>
-        <w:rPr>
-          <w:sz w:val="24"/>
-          <w:szCs w:val="24"/>
-        </w:rPr>
-        <w:t>’s</w:t>
-      </w:r>
-      <w:r>
-        <w:rPr>
-          <w:sz w:val="24"/>
-          <w:szCs w:val="24"/>
-        </w:rPr>
-        <w:t>, entire student</w:t>
-      </w:r>
-      <w:r>
-        <w:rPr>
-          <w:sz w:val="24"/>
-          <w:szCs w:val="24"/>
-        </w:rPr>
-        <w:t xml:space="preserve"> record</w:t>
-      </w:r>
-      <w:bookmarkStart w:id="0" w:name="_GoBack"/>
-      <w:bookmarkEnd w:id="0"/>
-      <w:r>
-        <w:rPr>
-          <w:sz w:val="24"/>
-          <w:szCs w:val="24"/>
-        </w:rPr>
-        <w:t xml:space="preserve">. </w:t>
-      </w:r>
-      <w:r>
-        <w:rPr>
-          <w:sz w:val="24"/>
-          <w:szCs w:val="24"/>
-        </w:rPr>
-        <w:t xml:space="preserve">This includes, but is not limited to, records regarding regular education, special education, discipline, and health records, as well as report cards, progress reports, notes, correspondence, enrollment records, and test scores. </w:t>
+      <w:proofErr w:type="spellStart"/>
+      <w:r>
+        <w:rPr>
+          <w:sz w:val="24"/>
+          <w:szCs w:val="24"/>
+        </w:rPr>
+        <w:t>school.recipient.name.full</w:t>
+      </w:r>
+      <w:proofErr w:type="spellEnd"/>
+      <w:r>
+        <w:rPr>
+          <w:sz w:val="24"/>
+          <w:szCs w:val="24"/>
+        </w:rPr>
+        <w:t>() }} {% else %} To Whom it May Concern {% endif %}:</w:t>
       </w:r>
     </w:p>
     <w:p>
@@ -338,6 +497,91 @@
           <w:sz w:val="24"/>
           <w:szCs w:val="24"/>
         </w:rPr>
+        <w:t xml:space="preserve">I am requesting copies of my child, {{ </w:t>
+      </w:r>
+      <w:proofErr w:type="spellStart"/>
+      <w:r>
+        <w:rPr>
+          <w:sz w:val="24"/>
+          <w:szCs w:val="24"/>
+        </w:rPr>
+        <w:t>student.name.full</w:t>
+      </w:r>
+      <w:proofErr w:type="spellEnd"/>
+      <w:r>
+        <w:rPr>
+          <w:sz w:val="24"/>
+          <w:szCs w:val="24"/>
+        </w:rPr>
+        <w:t xml:space="preserve">() }}’s, entire student record. This includes, but is not limited to, records regarding regular education, special education; discipline, {% if </w:t>
+      </w:r>
+      <w:proofErr w:type="spellStart"/>
+      <w:proofErr w:type="gramStart"/>
+      <w:r>
+        <w:rPr>
+          <w:sz w:val="24"/>
+          <w:szCs w:val="24"/>
+        </w:rPr>
+        <w:t>requestor.language</w:t>
+      </w:r>
+      <w:proofErr w:type="spellEnd"/>
+      <w:proofErr w:type="gramEnd"/>
+      <w:r>
+        <w:rPr>
+          <w:sz w:val="24"/>
+          <w:szCs w:val="24"/>
+        </w:rPr>
+        <w:t xml:space="preserve"> != “English”</w:t>
+      </w:r>
+      <w:r>
+        <w:rPr>
+          <w:sz w:val="24"/>
+          <w:szCs w:val="24"/>
+        </w:rPr>
+        <w:t xml:space="preserve"> %}English learner,{% endif %}</w:t>
+      </w:r>
+      <w:r>
+        <w:rPr>
+          <w:sz w:val="24"/>
+          <w:szCs w:val="24"/>
+        </w:rPr>
+        <w:t xml:space="preserve"> </w:t>
+      </w:r>
+      <w:r>
+        <w:rPr>
+          <w:sz w:val="24"/>
+          <w:szCs w:val="24"/>
+        </w:rPr>
+        <w:t xml:space="preserve">and health records; as well as report cards, progress reports, notes, correspondence, enrollment records, and test scores. </w:t>
+      </w:r>
+    </w:p>
+    <w:p>
+      <w:pPr>
+        <w:rPr>
+          <w:sz w:val="24"/>
+          <w:szCs w:val="24"/>
+        </w:rPr>
+      </w:pPr>
+      <w:r>
+        <w:rPr>
+          <w:sz w:val="24"/>
+          <w:szCs w:val="24"/>
+        </w:rPr>
+        <w:t xml:space="preserve"> </w:t>
+      </w:r>
+    </w:p>
+    <w:p>
+      <w:pPr>
+        <w:rPr>
+          <w:sz w:val="24"/>
+          <w:szCs w:val="24"/>
+        </w:rPr>
+      </w:pPr>
+      <w:r>
+        <w:rPr>
+          <w:sz w:val="24"/>
+          <w:szCs w:val="24"/>
+        </w:rPr>
         <w:t xml:space="preserve">I understand that this information will be made available within </w:t>
       </w:r>
       <w:r>
@@ -354,6 +598,98 @@
           <w:szCs w:val="24"/>
         </w:rPr>
         <w:t xml:space="preserve"> of this request, under 34 CFR §300.613 (a) and 603 CMR 23.07(2).</w:t>
+      </w:r>
+    </w:p>
+    <w:p>
+      <w:pPr>
+        <w:rPr>
+          <w:sz w:val="24"/>
+          <w:szCs w:val="24"/>
+        </w:rPr>
+      </w:pPr>
+    </w:p>
+    <w:p>
+      <w:pPr>
+        <w:rPr>
+          <w:sz w:val="24"/>
+          <w:szCs w:val="24"/>
+        </w:rPr>
+      </w:pPr>
+      <w:r>
+        <w:rPr>
+          <w:sz w:val="24"/>
+          <w:szCs w:val="24"/>
+        </w:rPr>
+        <w:t xml:space="preserve">If you need to speak with me regarding this request, please call me at </w:t>
+      </w:r>
+      <w:proofErr w:type="gramStart"/>
+      <w:r>
+        <w:rPr>
+          <w:sz w:val="24"/>
+          <w:szCs w:val="24"/>
+        </w:rPr>
+        <w:t xml:space="preserve">{{ </w:t>
+      </w:r>
+      <w:proofErr w:type="spellStart"/>
+      <w:r>
+        <w:rPr>
+          <w:sz w:val="24"/>
+          <w:szCs w:val="24"/>
+        </w:rPr>
+        <w:t>requestor</w:t>
+      </w:r>
+      <w:proofErr w:type="gramEnd"/>
+      <w:r>
+        <w:rPr>
+          <w:sz w:val="24"/>
+          <w:szCs w:val="24"/>
+        </w:rPr>
+        <w:t>.phone_number</w:t>
+      </w:r>
+      <w:proofErr w:type="spellEnd"/>
+      <w:r>
+        <w:rPr>
+          <w:sz w:val="24"/>
+          <w:szCs w:val="24"/>
+        </w:rPr>
+        <w:t xml:space="preserve"> }}</w:t>
+      </w:r>
+      <w:r>
+        <w:rPr>
+          <w:sz w:val="24"/>
+          <w:szCs w:val="24"/>
+        </w:rPr>
+        <w:t xml:space="preserve"> and/or send me an email at </w:t>
+      </w:r>
+      <w:r>
+        <w:rPr>
+          <w:sz w:val="24"/>
+          <w:szCs w:val="24"/>
+        </w:rPr>
+        <w:t xml:space="preserve">{{ </w:t>
+      </w:r>
+      <w:proofErr w:type="spellStart"/>
+      <w:r>
+        <w:rPr>
+          <w:sz w:val="24"/>
+          <w:szCs w:val="24"/>
+        </w:rPr>
+        <w:t>requestor.email</w:t>
+      </w:r>
+      <w:proofErr w:type="spellEnd"/>
+      <w:r>
+        <w:rPr>
+          <w:sz w:val="24"/>
+          <w:szCs w:val="24"/>
+        </w:rPr>
+        <w:t xml:space="preserve"> }}</w:t>
+      </w:r>
+      <w:r>
+        <w:rPr>
+          <w:sz w:val="24"/>
+          <w:szCs w:val="24"/>
+        </w:rPr>
+        <w:t>.</w:t>
       </w:r>
     </w:p>
     <w:p>
@@ -448,13 +784,41 @@
           <w:szCs w:val="24"/>
         </w:rPr>
       </w:pPr>
+      <w:proofErr w:type="gramStart"/>
       <w:r>
         <w:rPr>
           <w:color w:val="000000"/>
           <w:sz w:val="24"/>
           <w:szCs w:val="24"/>
         </w:rPr>
-        <w:t>{{ requestor.signature }}</w:t>
+        <w:t xml:space="preserve">{{ </w:t>
+      </w:r>
+      <w:proofErr w:type="spellStart"/>
+      <w:r>
+        <w:rPr>
+          <w:color w:val="000000"/>
+          <w:sz w:val="24"/>
+          <w:szCs w:val="24"/>
+        </w:rPr>
+        <w:t>requestor</w:t>
+      </w:r>
+      <w:proofErr w:type="gramEnd"/>
+      <w:r>
+        <w:rPr>
+          <w:color w:val="000000"/>
+          <w:sz w:val="24"/>
+          <w:szCs w:val="24"/>
+        </w:rPr>
+        <w:t>.signature</w:t>
+      </w:r>
+      <w:proofErr w:type="spellEnd"/>
+      <w:r>
+        <w:rPr>
+          <w:color w:val="000000"/>
+          <w:sz w:val="24"/>
+          <w:szCs w:val="24"/>
+        </w:rPr>
+        <w:t xml:space="preserve"> }}</w:t>
       </w:r>
     </w:p>
     <w:p>
@@ -487,35 +851,77 @@
           <w:szCs w:val="24"/>
         </w:rPr>
       </w:pPr>
-      <w:r>
-        <w:rPr>
-          <w:sz w:val="24"/>
-          <w:szCs w:val="24"/>
-        </w:rPr>
-        <w:t>{{ requestor.name.full() }}</w:t>
-      </w:r>
-    </w:p>
-    <w:p>
-      <w:pPr>
-        <w:rPr>
-          <w:sz w:val="24"/>
-          <w:szCs w:val="24"/>
-        </w:rPr>
-      </w:pPr>
-    </w:p>
-    <w:p>
-      <w:pPr>
-        <w:rPr>
-          <w:sz w:val="24"/>
-          <w:szCs w:val="24"/>
-        </w:rPr>
-      </w:pPr>
-      <w:r>
-        <w:rPr>
-          <w:sz w:val="24"/>
-          <w:szCs w:val="24"/>
-        </w:rPr>
-        <w:t>{%p if knows_special_education_director_name %}</w:t>
+      <w:proofErr w:type="gramStart"/>
+      <w:r>
+        <w:rPr>
+          <w:sz w:val="24"/>
+          <w:szCs w:val="24"/>
+        </w:rPr>
+        <w:t xml:space="preserve">{{ </w:t>
+      </w:r>
+      <w:proofErr w:type="spellStart"/>
+      <w:r>
+        <w:rPr>
+          <w:sz w:val="24"/>
+          <w:szCs w:val="24"/>
+        </w:rPr>
+        <w:t>requestor.name</w:t>
+      </w:r>
+      <w:proofErr w:type="gramEnd"/>
+      <w:r>
+        <w:rPr>
+          <w:sz w:val="24"/>
+          <w:szCs w:val="24"/>
+        </w:rPr>
+        <w:t>.full</w:t>
+      </w:r>
+      <w:proofErr w:type="spellEnd"/>
+      <w:r>
+        <w:rPr>
+          <w:sz w:val="24"/>
+          <w:szCs w:val="24"/>
+        </w:rPr>
+        <w:t>() }}</w:t>
+      </w:r>
+    </w:p>
+    <w:p>
+      <w:pPr>
+        <w:rPr>
+          <w:sz w:val="24"/>
+          <w:szCs w:val="24"/>
+        </w:rPr>
+      </w:pPr>
+    </w:p>
+    <w:p>
+      <w:pPr>
+        <w:rPr>
+          <w:sz w:val="24"/>
+          <w:szCs w:val="24"/>
+        </w:rPr>
+      </w:pPr>
+      <w:r>
+        <w:rPr>
+          <w:sz w:val="24"/>
+          <w:szCs w:val="24"/>
+        </w:rPr>
+        <w:lastRenderedPageBreak/>
+        <w:t xml:space="preserve">{%p if </w:t>
+      </w:r>
+      <w:proofErr w:type="spellStart"/>
+      <w:r>
+        <w:rPr>
+          <w:sz w:val="24"/>
+          <w:szCs w:val="24"/>
+        </w:rPr>
+        <w:t>knows_special_education_director_name</w:t>
+      </w:r>
+      <w:proofErr w:type="spellEnd"/>
+      <w:r>
+        <w:rPr>
+          <w:sz w:val="24"/>
+          <w:szCs w:val="24"/>
+        </w:rPr>
+        <w:t xml:space="preserve"> %}</w:t>
       </w:r>
     </w:p>
     <w:p>
@@ -554,12 +960,37 @@
         </w:rPr>
         <w:t xml:space="preserve">{# </w:t>
       </w:r>
-      <w:r>
-        <w:rPr>
-          <w:sz w:val="24"/>
-          <w:szCs w:val="24"/>
-        </w:rPr>
-        <w:t>{{ school.special_education_director.name.full()</w:t>
+      <w:proofErr w:type="gramStart"/>
+      <w:r>
+        <w:rPr>
+          <w:sz w:val="24"/>
+          <w:szCs w:val="24"/>
+        </w:rPr>
+        <w:t xml:space="preserve">{{ </w:t>
+      </w:r>
+      <w:proofErr w:type="spellStart"/>
+      <w:r>
+        <w:rPr>
+          <w:sz w:val="24"/>
+          <w:szCs w:val="24"/>
+        </w:rPr>
+        <w:t>school.special_education_director.name</w:t>
+      </w:r>
+      <w:proofErr w:type="gramEnd"/>
+      <w:r>
+        <w:rPr>
+          <w:sz w:val="24"/>
+          <w:szCs w:val="24"/>
+        </w:rPr>
+        <w:t>.full</w:t>
+      </w:r>
+      <w:proofErr w:type="spellEnd"/>
+      <w:r>
+        <w:rPr>
+          <w:sz w:val="24"/>
+          <w:szCs w:val="24"/>
+        </w:rPr>
+        <w:t>()</w:t>
       </w:r>
       <w:r>
         <w:rPr>
@@ -597,7 +1028,6 @@
           <w:sz w:val="24"/>
           <w:szCs w:val="24"/>
         </w:rPr>
-        <w:lastRenderedPageBreak/>
         <w:t>{%p endif %}</w:t>
       </w:r>
     </w:p>
@@ -612,7 +1042,7 @@
 </file>
 
 <file path=word/styles.xml><?xml version="1.0" encoding="utf-8"?>
-<w:styles xmlns:mc="http://schemas.openxmlformats.org/markup-compatibility/2006" xmlns:r="http://schemas.openxmlformats.org/officeDocument/2006/relationships" xmlns:w="http://schemas.openxmlformats.org/wordprocessingml/2006/main" xmlns:w14="http://schemas.microsoft.com/office/word/2010/wordml" xmlns:w15="http://schemas.microsoft.com/office/word/2012/wordml" xmlns:w16se="http://schemas.microsoft.com/office/word/2015/wordml/symex" mc:Ignorable="w14 w15 w16se">
+<w:styles xmlns:mc="http://schemas.openxmlformats.org/markup-compatibility/2006" xmlns:r="http://schemas.openxmlformats.org/officeDocument/2006/relationships" xmlns:w="http://schemas.openxmlformats.org/wordprocessingml/2006/main" xmlns:w14="http://schemas.microsoft.com/office/word/2010/wordml" xmlns:w15="http://schemas.microsoft.com/office/word/2012/wordml" xmlns:w16cex="http://schemas.microsoft.com/office/word/2018/wordml/cex" xmlns:w16cid="http://schemas.microsoft.com/office/word/2016/wordml/cid" xmlns:w16="http://schemas.microsoft.com/office/word/2018/wordml" xmlns:w16sdtdh="http://schemas.microsoft.com/office/word/2020/wordml/sdtdatahash" xmlns:w16se="http://schemas.microsoft.com/office/word/2015/wordml/symex" mc:Ignorable="w14 w15 w16se w16cid w16 w16cex w16sdtdh">
   <w:docDefaults>
     <w:rPrDefault>
       <w:rPr>
@@ -628,7 +1058,7 @@
       </w:pPr>
     </w:pPrDefault>
   </w:docDefaults>
-  <w:latentStyles w:defLockedState="0" w:defUIPriority="99" w:defSemiHidden="0" w:defUnhideWhenUsed="0" w:defQFormat="0" w:count="371">
+  <w:latentStyles w:defLockedState="0" w:defUIPriority="99" w:defSemiHidden="0" w:defUnhideWhenUsed="0" w:defQFormat="0" w:count="376">
     <w:lsdException w:name="Normal" w:uiPriority="0" w:qFormat="1"/>
     <w:lsdException w:name="heading 1" w:uiPriority="9" w:qFormat="1"/>
     <w:lsdException w:name="heading 2" w:semiHidden="1" w:uiPriority="9" w:unhideWhenUsed="1" w:qFormat="1"/>
@@ -1000,6 +1430,11 @@
     <w:lsdException w:name="List Table 5 Dark Accent 6" w:uiPriority="50"/>
     <w:lsdException w:name="List Table 6 Colorful Accent 6" w:uiPriority="51"/>
     <w:lsdException w:name="List Table 7 Colorful Accent 6" w:uiPriority="52"/>
+    <w:lsdException w:name="Mention" w:semiHidden="1" w:unhideWhenUsed="1"/>
+    <w:lsdException w:name="Smart Hyperlink" w:semiHidden="1" w:unhideWhenUsed="1"/>
+    <w:lsdException w:name="Hashtag" w:semiHidden="1" w:unhideWhenUsed="1"/>
+    <w:lsdException w:name="Unresolved Mention" w:semiHidden="1" w:unhideWhenUsed="1"/>
+    <w:lsdException w:name="Smart Link" w:semiHidden="1" w:unhideWhenUsed="1"/>
   </w:latentStyles>
   <w:style w:type="paragraph" w:default="1" w:styleId="Normal">
     <w:name w:val="Normal"/>

</xml_diff>

<commit_message>
made changes to entire record request template
</commit_message>
<xml_diff>
--- a/docassemble/StudentEvaluations/data/templates/educational_evaluations_entire_record_request.docx
+++ b/docassemble/StudentEvaluations/data/templates/educational_evaluations_entire_record_request.docx
@@ -497,7 +497,15 @@
           <w:sz w:val="24"/>
           <w:szCs w:val="24"/>
         </w:rPr>
-        <w:t xml:space="preserve">I am requesting copies of my child, {{ </w:t>
+        <w:t xml:space="preserve">I am </w:t>
+      </w:r>
+      <w:proofErr w:type="gramStart"/>
+      <w:r>
+        <w:rPr>
+          <w:sz w:val="24"/>
+          <w:szCs w:val="24"/>
+        </w:rPr>
+        <w:t xml:space="preserve">{{ </w:t>
       </w:r>
       <w:proofErr w:type="spellStart"/>
       <w:r>
@@ -505,7 +513,15 @@
           <w:sz w:val="24"/>
           <w:szCs w:val="24"/>
         </w:rPr>
-        <w:t>student.name.full</w:t>
+        <w:t>student.name</w:t>
+      </w:r>
+      <w:proofErr w:type="gramEnd"/>
+      <w:r>
+        <w:rPr>
+          <w:sz w:val="24"/>
+          <w:szCs w:val="24"/>
+        </w:rPr>
+        <w:t>.full</w:t>
       </w:r>
       <w:proofErr w:type="spellEnd"/>
       <w:r>
@@ -513,33 +529,437 @@
           <w:sz w:val="24"/>
           <w:szCs w:val="24"/>
         </w:rPr>
-        <w:t xml:space="preserve">() }}’s, entire student record. This includes, but is not limited to, records regarding regular education, special education; discipline, {% if </w:t>
+        <w:t>() }}’s</w:t>
+      </w:r>
+      <w:r>
+        <w:rPr>
+          <w:sz w:val="24"/>
+          <w:szCs w:val="24"/>
+        </w:rPr>
+        <w:t xml:space="preserve"> parent. I am requesting their entire student record</w:t>
+      </w:r>
+      <w:r>
+        <w:rPr>
+          <w:sz w:val="24"/>
+          <w:szCs w:val="24"/>
+        </w:rPr>
+        <w:t xml:space="preserve">, entire student record. This includes, but is not limited to, records </w:t>
+      </w:r>
+      <w:r>
+        <w:rPr>
+          <w:sz w:val="24"/>
+          <w:szCs w:val="24"/>
+        </w:rPr>
+        <w:t>about:</w:t>
+      </w:r>
+    </w:p>
+    <w:p>
+      <w:pPr>
+        <w:pStyle w:val="ListParagraph"/>
+        <w:numPr>
+          <w:ilvl w:val="0"/>
+          <w:numId w:val="1"/>
+        </w:numPr>
+        <w:rPr>
+          <w:sz w:val="24"/>
+          <w:szCs w:val="24"/>
+        </w:rPr>
+      </w:pPr>
+      <w:r>
+        <w:rPr>
+          <w:sz w:val="24"/>
+          <w:szCs w:val="24"/>
+        </w:rPr>
+        <w:t>General education</w:t>
+      </w:r>
+    </w:p>
+    <w:p>
+      <w:pPr>
+        <w:pStyle w:val="ListParagraph"/>
+        <w:numPr>
+          <w:ilvl w:val="0"/>
+          <w:numId w:val="1"/>
+        </w:numPr>
+        <w:rPr>
+          <w:sz w:val="24"/>
+          <w:szCs w:val="24"/>
+        </w:rPr>
+      </w:pPr>
+      <w:r>
+        <w:rPr>
+          <w:sz w:val="24"/>
+          <w:szCs w:val="24"/>
+        </w:rPr>
+        <w:t>Special education</w:t>
+      </w:r>
+    </w:p>
+    <w:p>
+      <w:pPr>
+        <w:pStyle w:val="ListParagraph"/>
+        <w:numPr>
+          <w:ilvl w:val="0"/>
+          <w:numId w:val="1"/>
+        </w:numPr>
+        <w:rPr>
+          <w:sz w:val="24"/>
+          <w:szCs w:val="24"/>
+        </w:rPr>
+      </w:pPr>
+      <w:r>
+        <w:rPr>
+          <w:sz w:val="24"/>
+          <w:szCs w:val="24"/>
+        </w:rPr>
+        <w:t>Discipline</w:t>
+      </w:r>
+    </w:p>
+    <w:p>
+      <w:pPr>
+        <w:pStyle w:val="ListParagraph"/>
+        <w:numPr>
+          <w:ilvl w:val="0"/>
+          <w:numId w:val="1"/>
+        </w:numPr>
+        <w:rPr>
+          <w:sz w:val="24"/>
+          <w:szCs w:val="24"/>
+        </w:rPr>
+      </w:pPr>
+      <w:r>
+        <w:rPr>
+          <w:sz w:val="24"/>
+          <w:szCs w:val="24"/>
+        </w:rPr>
+        <w:t>English learner education</w:t>
+      </w:r>
+    </w:p>
+    <w:p>
+      <w:pPr>
+        <w:pStyle w:val="ListParagraph"/>
+        <w:numPr>
+          <w:ilvl w:val="0"/>
+          <w:numId w:val="1"/>
+        </w:numPr>
+        <w:rPr>
+          <w:sz w:val="24"/>
+          <w:szCs w:val="24"/>
+        </w:rPr>
+      </w:pPr>
+      <w:r>
+        <w:rPr>
+          <w:sz w:val="24"/>
+          <w:szCs w:val="24"/>
+        </w:rPr>
+        <w:t>Health records</w:t>
+      </w:r>
+    </w:p>
+    <w:p>
+      <w:pPr>
+        <w:pStyle w:val="ListParagraph"/>
+        <w:numPr>
+          <w:ilvl w:val="0"/>
+          <w:numId w:val="1"/>
+        </w:numPr>
+        <w:rPr>
+          <w:sz w:val="24"/>
+          <w:szCs w:val="24"/>
+        </w:rPr>
+      </w:pPr>
+      <w:r>
+        <w:rPr>
+          <w:sz w:val="24"/>
+          <w:szCs w:val="24"/>
+        </w:rPr>
+        <w:t>Report cards</w:t>
+      </w:r>
+    </w:p>
+    <w:p>
+      <w:pPr>
+        <w:pStyle w:val="ListParagraph"/>
+        <w:numPr>
+          <w:ilvl w:val="0"/>
+          <w:numId w:val="1"/>
+        </w:numPr>
+        <w:rPr>
+          <w:sz w:val="24"/>
+          <w:szCs w:val="24"/>
+        </w:rPr>
+      </w:pPr>
+      <w:r>
+        <w:rPr>
+          <w:sz w:val="24"/>
+          <w:szCs w:val="24"/>
+        </w:rPr>
+        <w:t>Progress reports</w:t>
+      </w:r>
+    </w:p>
+    <w:p>
+      <w:pPr>
+        <w:pStyle w:val="ListParagraph"/>
+        <w:numPr>
+          <w:ilvl w:val="0"/>
+          <w:numId w:val="1"/>
+        </w:numPr>
+        <w:rPr>
+          <w:sz w:val="24"/>
+          <w:szCs w:val="24"/>
+        </w:rPr>
+      </w:pPr>
+      <w:r>
+        <w:rPr>
+          <w:sz w:val="24"/>
+          <w:szCs w:val="24"/>
+        </w:rPr>
+        <w:t>Notes</w:t>
+      </w:r>
+    </w:p>
+    <w:p>
+      <w:pPr>
+        <w:pStyle w:val="ListParagraph"/>
+        <w:numPr>
+          <w:ilvl w:val="0"/>
+          <w:numId w:val="1"/>
+        </w:numPr>
+        <w:rPr>
+          <w:sz w:val="24"/>
+          <w:szCs w:val="24"/>
+        </w:rPr>
+      </w:pPr>
+      <w:r>
+        <w:rPr>
+          <w:sz w:val="24"/>
+          <w:szCs w:val="24"/>
+        </w:rPr>
+        <w:t>Correspondence</w:t>
+      </w:r>
+    </w:p>
+    <w:p>
+      <w:pPr>
+        <w:pStyle w:val="ListParagraph"/>
+        <w:numPr>
+          <w:ilvl w:val="0"/>
+          <w:numId w:val="1"/>
+        </w:numPr>
+        <w:rPr>
+          <w:sz w:val="24"/>
+          <w:szCs w:val="24"/>
+        </w:rPr>
+      </w:pPr>
+      <w:r>
+        <w:rPr>
+          <w:sz w:val="24"/>
+          <w:szCs w:val="24"/>
+        </w:rPr>
+        <w:t>Attendance records</w:t>
+      </w:r>
+    </w:p>
+    <w:p>
+      <w:pPr>
+        <w:pStyle w:val="ListParagraph"/>
+        <w:numPr>
+          <w:ilvl w:val="0"/>
+          <w:numId w:val="1"/>
+        </w:numPr>
+        <w:rPr>
+          <w:sz w:val="24"/>
+          <w:szCs w:val="24"/>
+        </w:rPr>
+      </w:pPr>
+      <w:r>
+        <w:rPr>
+          <w:sz w:val="24"/>
+          <w:szCs w:val="24"/>
+        </w:rPr>
+        <w:t>Enrollment records</w:t>
+      </w:r>
+    </w:p>
+    <w:p>
+      <w:pPr>
+        <w:pStyle w:val="ListParagraph"/>
+        <w:numPr>
+          <w:ilvl w:val="0"/>
+          <w:numId w:val="1"/>
+        </w:numPr>
+        <w:rPr>
+          <w:sz w:val="24"/>
+          <w:szCs w:val="24"/>
+        </w:rPr>
+      </w:pPr>
+      <w:r>
+        <w:rPr>
+          <w:sz w:val="24"/>
+          <w:szCs w:val="24"/>
+        </w:rPr>
+        <w:t>Test scores</w:t>
+      </w:r>
+    </w:p>
+    <w:p>
+      <w:pPr>
+        <w:rPr>
+          <w:sz w:val="24"/>
+          <w:szCs w:val="24"/>
+        </w:rPr>
+      </w:pPr>
+    </w:p>
+    <w:p>
+      <w:pPr>
+        <w:rPr>
+          <w:sz w:val="24"/>
+          <w:szCs w:val="24"/>
+        </w:rPr>
+      </w:pPr>
+      <w:r>
+        <w:rPr>
+          <w:sz w:val="24"/>
+          <w:szCs w:val="24"/>
+        </w:rPr>
+        <w:t xml:space="preserve">I understand that this information will be made available within </w:t>
+      </w:r>
+      <w:r>
+        <w:rPr>
+          <w:sz w:val="24"/>
+          <w:szCs w:val="24"/>
+          <w:u w:val="single"/>
+        </w:rPr>
+        <w:t>ten (10) days</w:t>
+      </w:r>
+      <w:r>
+        <w:rPr>
+          <w:sz w:val="24"/>
+          <w:szCs w:val="24"/>
+        </w:rPr>
+        <w:t xml:space="preserve"> of this request, under 34 CFR §300.613 (a) and 603 CMR 23.07(2).</w:t>
+      </w:r>
+    </w:p>
+    <w:p>
+      <w:pPr>
+        <w:rPr>
+          <w:sz w:val="24"/>
+          <w:szCs w:val="24"/>
+        </w:rPr>
+      </w:pPr>
+    </w:p>
+    <w:p>
+      <w:pPr>
+        <w:rPr>
+          <w:sz w:val="24"/>
+          <w:szCs w:val="24"/>
+        </w:rPr>
+      </w:pPr>
+      <w:r>
+        <w:rPr>
+          <w:sz w:val="24"/>
+          <w:szCs w:val="24"/>
+        </w:rPr>
+        <w:t xml:space="preserve">If you need to speak with me regarding this request, please call me at </w:t>
+      </w:r>
+      <w:proofErr w:type="gramStart"/>
+      <w:r>
+        <w:rPr>
+          <w:sz w:val="24"/>
+          <w:szCs w:val="24"/>
+        </w:rPr>
+        <w:t xml:space="preserve">{{ </w:t>
       </w:r>
       <w:proofErr w:type="spellStart"/>
+      <w:r>
+        <w:rPr>
+          <w:sz w:val="24"/>
+          <w:szCs w:val="24"/>
+        </w:rPr>
+        <w:t>requestor</w:t>
+      </w:r>
+      <w:proofErr w:type="gramEnd"/>
+      <w:r>
+        <w:rPr>
+          <w:sz w:val="24"/>
+          <w:szCs w:val="24"/>
+        </w:rPr>
+        <w:t>.phone_number</w:t>
+      </w:r>
+      <w:proofErr w:type="spellEnd"/>
+      <w:r>
+        <w:rPr>
+          <w:sz w:val="24"/>
+          <w:szCs w:val="24"/>
+        </w:rPr>
+        <w:t xml:space="preserve"> }}</w:t>
+      </w:r>
+      <w:r>
+        <w:rPr>
+          <w:sz w:val="24"/>
+          <w:szCs w:val="24"/>
+        </w:rPr>
+        <w:t>.</w:t>
+      </w:r>
+      <w:r>
+        <w:rPr>
+          <w:sz w:val="24"/>
+          <w:szCs w:val="24"/>
+        </w:rPr>
+        <w:t xml:space="preserve"> </w:t>
+      </w:r>
+      <w:r>
+        <w:rPr>
+          <w:sz w:val="24"/>
+          <w:szCs w:val="24"/>
+        </w:rPr>
+        <w:t>You can also email me at</w:t>
+      </w:r>
+      <w:r>
+        <w:rPr>
+          <w:sz w:val="24"/>
+          <w:szCs w:val="24"/>
+        </w:rPr>
+        <w:t xml:space="preserve"> </w:t>
+      </w:r>
       <w:proofErr w:type="gramStart"/>
       <w:r>
         <w:rPr>
           <w:sz w:val="24"/>
           <w:szCs w:val="24"/>
         </w:rPr>
-        <w:t>requestor.language</w:t>
+        <w:t xml:space="preserve">{{ </w:t>
+      </w:r>
+      <w:proofErr w:type="spellStart"/>
+      <w:r>
+        <w:rPr>
+          <w:sz w:val="24"/>
+          <w:szCs w:val="24"/>
+        </w:rPr>
+        <w:t>requestor</w:t>
+      </w:r>
+      <w:proofErr w:type="gramEnd"/>
+      <w:r>
+        <w:rPr>
+          <w:sz w:val="24"/>
+          <w:szCs w:val="24"/>
+        </w:rPr>
+        <w:t>.email</w:t>
       </w:r>
       <w:proofErr w:type="spellEnd"/>
-      <w:proofErr w:type="gramEnd"/>
-      <w:r>
-        <w:rPr>
-          <w:sz w:val="24"/>
-          <w:szCs w:val="24"/>
-        </w:rPr>
-        <w:t xml:space="preserve"> != “English”</w:t>
-      </w:r>
-      <w:r>
-        <w:rPr>
-          <w:sz w:val="24"/>
-          <w:szCs w:val="24"/>
-        </w:rPr>
-        <w:t xml:space="preserve"> %}English learner,{% endif %}</w:t>
-      </w:r>
+      <w:r>
+        <w:rPr>
+          <w:sz w:val="24"/>
+          <w:szCs w:val="24"/>
+        </w:rPr>
+        <w:t xml:space="preserve"> }}</w:t>
+      </w:r>
+      <w:r>
+        <w:rPr>
+          <w:sz w:val="24"/>
+          <w:szCs w:val="24"/>
+        </w:rPr>
+        <w:t>.</w:t>
+      </w:r>
+    </w:p>
+    <w:p>
+      <w:pPr>
+        <w:rPr>
+          <w:sz w:val="24"/>
+          <w:szCs w:val="24"/>
+        </w:rPr>
+      </w:pPr>
       <w:r>
         <w:rPr>
           <w:sz w:val="24"/>
@@ -547,179 +967,20 @@
         </w:rPr>
         <w:t xml:space="preserve"> </w:t>
       </w:r>
-      <w:r>
-        <w:rPr>
-          <w:sz w:val="24"/>
-          <w:szCs w:val="24"/>
-        </w:rPr>
-        <w:t xml:space="preserve">and health records; as well as report cards, progress reports, notes, correspondence, enrollment records, and test scores. </w:t>
-      </w:r>
-    </w:p>
-    <w:p>
-      <w:pPr>
-        <w:rPr>
-          <w:sz w:val="24"/>
-          <w:szCs w:val="24"/>
-        </w:rPr>
-      </w:pPr>
-      <w:r>
-        <w:rPr>
-          <w:sz w:val="24"/>
-          <w:szCs w:val="24"/>
-        </w:rPr>
-        <w:t xml:space="preserve"> </w:t>
-      </w:r>
-    </w:p>
-    <w:p>
-      <w:pPr>
-        <w:rPr>
-          <w:sz w:val="24"/>
-          <w:szCs w:val="24"/>
-        </w:rPr>
-      </w:pPr>
-      <w:r>
-        <w:rPr>
-          <w:sz w:val="24"/>
-          <w:szCs w:val="24"/>
-        </w:rPr>
-        <w:t xml:space="preserve">I understand that this information will be made available within </w:t>
-      </w:r>
-      <w:r>
-        <w:rPr>
-          <w:sz w:val="24"/>
-          <w:szCs w:val="24"/>
-          <w:u w:val="single"/>
-        </w:rPr>
-        <w:t>ten (10) days</w:t>
-      </w:r>
-      <w:r>
-        <w:rPr>
-          <w:sz w:val="24"/>
-          <w:szCs w:val="24"/>
-        </w:rPr>
-        <w:t xml:space="preserve"> of this request, under 34 CFR §300.613 (a) and 603 CMR 23.07(2).</w:t>
-      </w:r>
-    </w:p>
-    <w:p>
-      <w:pPr>
-        <w:rPr>
-          <w:sz w:val="24"/>
-          <w:szCs w:val="24"/>
-        </w:rPr>
-      </w:pPr>
-    </w:p>
-    <w:p>
-      <w:pPr>
-        <w:rPr>
-          <w:sz w:val="24"/>
-          <w:szCs w:val="24"/>
-        </w:rPr>
-      </w:pPr>
-      <w:r>
-        <w:rPr>
-          <w:sz w:val="24"/>
-          <w:szCs w:val="24"/>
-        </w:rPr>
-        <w:t xml:space="preserve">If you need to speak with me regarding this request, please call me at </w:t>
-      </w:r>
-      <w:proofErr w:type="gramStart"/>
-      <w:r>
-        <w:rPr>
-          <w:sz w:val="24"/>
-          <w:szCs w:val="24"/>
-        </w:rPr>
-        <w:t xml:space="preserve">{{ </w:t>
-      </w:r>
-      <w:proofErr w:type="spellStart"/>
-      <w:r>
-        <w:rPr>
-          <w:sz w:val="24"/>
-          <w:szCs w:val="24"/>
-        </w:rPr>
-        <w:t>requestor</w:t>
-      </w:r>
-      <w:proofErr w:type="gramEnd"/>
-      <w:r>
-        <w:rPr>
-          <w:sz w:val="24"/>
-          <w:szCs w:val="24"/>
-        </w:rPr>
-        <w:t>.phone_number</w:t>
-      </w:r>
-      <w:proofErr w:type="spellEnd"/>
-      <w:r>
-        <w:rPr>
-          <w:sz w:val="24"/>
-          <w:szCs w:val="24"/>
-        </w:rPr>
-        <w:t xml:space="preserve"> }}</w:t>
-      </w:r>
-      <w:r>
-        <w:rPr>
-          <w:sz w:val="24"/>
-          <w:szCs w:val="24"/>
-        </w:rPr>
-        <w:t xml:space="preserve"> and/or send me an email at </w:t>
-      </w:r>
-      <w:r>
-        <w:rPr>
-          <w:sz w:val="24"/>
-          <w:szCs w:val="24"/>
-        </w:rPr>
-        <w:t xml:space="preserve">{{ </w:t>
-      </w:r>
-      <w:proofErr w:type="spellStart"/>
-      <w:r>
-        <w:rPr>
-          <w:sz w:val="24"/>
-          <w:szCs w:val="24"/>
-        </w:rPr>
-        <w:t>requestor.email</w:t>
-      </w:r>
-      <w:proofErr w:type="spellEnd"/>
-      <w:r>
-        <w:rPr>
-          <w:sz w:val="24"/>
-          <w:szCs w:val="24"/>
-        </w:rPr>
-        <w:t xml:space="preserve"> }}</w:t>
-      </w:r>
-      <w:r>
-        <w:rPr>
-          <w:sz w:val="24"/>
-          <w:szCs w:val="24"/>
-        </w:rPr>
-        <w:t>.</w:t>
-      </w:r>
-    </w:p>
-    <w:p>
-      <w:pPr>
-        <w:rPr>
-          <w:sz w:val="24"/>
-          <w:szCs w:val="24"/>
-        </w:rPr>
-      </w:pPr>
-      <w:r>
-        <w:rPr>
-          <w:sz w:val="24"/>
-          <w:szCs w:val="24"/>
-        </w:rPr>
-        <w:t xml:space="preserve"> </w:t>
-      </w:r>
-    </w:p>
-    <w:p>
-      <w:pPr>
-        <w:rPr>
-          <w:sz w:val="24"/>
-          <w:szCs w:val="24"/>
-        </w:rPr>
-      </w:pPr>
-      <w:r>
-        <w:rPr>
-          <w:sz w:val="24"/>
-          <w:szCs w:val="24"/>
-        </w:rPr>
-        <w:t>Thank you for your prompt attention to this matter.</w:t>
+    </w:p>
+    <w:p>
+      <w:pPr>
+        <w:rPr>
+          <w:sz w:val="24"/>
+          <w:szCs w:val="24"/>
+        </w:rPr>
+      </w:pPr>
+      <w:r>
+        <w:rPr>
+          <w:sz w:val="24"/>
+          <w:szCs w:val="24"/>
+        </w:rPr>
+        <w:t>Thank you for quickly attending to my request.</w:t>
       </w:r>
     </w:p>
     <w:p>
@@ -904,7 +1165,6 @@
           <w:sz w:val="24"/>
           <w:szCs w:val="24"/>
         </w:rPr>
-        <w:lastRenderedPageBreak/>
         <w:t xml:space="preserve">{%p if </w:t>
       </w:r>
       <w:proofErr w:type="spellStart"/>
@@ -1039,6 +1299,126 @@
     </w:sectPr>
   </w:body>
 </w:document>
+</file>
+
+<file path=word/numbering.xml><?xml version="1.0" encoding="utf-8"?>
+<w:numbering xmlns:wpc="http://schemas.microsoft.com/office/word/2010/wordprocessingCanvas" xmlns:cx="http://schemas.microsoft.com/office/drawing/2014/chartex" xmlns:cx1="http://schemas.microsoft.com/office/drawing/2015/9/8/chartex" xmlns:cx2="http://schemas.microsoft.com/office/drawing/2015/10/21/chartex" xmlns:cx3="http://schemas.microsoft.com/office/drawing/2016/5/9/chartex" xmlns:cx4="http://schemas.microsoft.com/office/drawing/2016/5/10/chartex" xmlns:cx5="http://schemas.microsoft.com/office/drawing/2016/5/11/chartex" xmlns:cx6="http://schemas.microsoft.com/office/drawing/2016/5/12/chartex" xmlns:cx7="http://schemas.microsoft.com/office/drawing/2016/5/13/chartex" xmlns:cx8="http://schemas.microsoft.com/office/drawing/2016/5/14/chartex" xmlns:mc="http://schemas.openxmlformats.org/markup-compatibility/2006" xmlns:aink="http://schemas.microsoft.com/office/drawing/2016/ink" xmlns:am3d="http://schemas.microsoft.com/office/drawing/2017/model3d" xmlns:o="urn:schemas-microsoft-com:office:office" xmlns:oel="http://schemas.microsoft.com/office/2019/extlst" xmlns:r="http://schemas.openxmlformats.org/officeDocument/2006/relationships" xmlns:m="http://schemas.openxmlformats.org/officeDocument/2006/math" xmlns:v="urn:schemas-microsoft-com:vml" xmlns:wp14="http://schemas.microsoft.com/office/word/2010/wordprocessingDrawing" xmlns:wp="http://schemas.openxmlformats.org/drawingml/2006/wordprocessingDrawing" xmlns:w10="urn:schemas-microsoft-com:office:word" xmlns:w="http://schemas.openxmlformats.org/wordprocessingml/2006/main" xmlns:w14="http://schemas.microsoft.com/office/word/2010/wordml" xmlns:w15="http://schemas.microsoft.com/office/word/2012/wordml" xmlns:w16cex="http://schemas.microsoft.com/office/word/2018/wordml/cex" xmlns:w16cid="http://schemas.microsoft.com/office/word/2016/wordml/cid" xmlns:w16="http://schemas.microsoft.com/office/word/2018/wordml" xmlns:w16sdtdh="http://schemas.microsoft.com/office/word/2020/wordml/sdtdatahash" xmlns:w16se="http://schemas.microsoft.com/office/word/2015/wordml/symex" xmlns:wpg="http://schemas.microsoft.com/office/word/2010/wordprocessingGroup" xmlns:wpi="http://schemas.microsoft.com/office/word/2010/wordprocessingInk" xmlns:wne="http://schemas.microsoft.com/office/word/2006/wordml" xmlns:wps="http://schemas.microsoft.com/office/word/2010/wordprocessingShape" mc:Ignorable="w14 w15 w16se w16cid w16 w16cex w16sdtdh wp14">
+  <w:abstractNum w:abstractNumId="0" w15:restartNumberingAfterBreak="0">
+    <w:nsid w:val="5AE95469"/>
+    <w:multiLevelType w:val="hybridMultilevel"/>
+    <w:tmpl w:val="5F70BF9E"/>
+    <w:lvl w:ilvl="0" w:tplc="15FEFF00">
+      <w:numFmt w:val="bullet"/>
+      <w:lvlText w:val="-"/>
+      <w:lvlJc w:val="left"/>
+      <w:pPr>
+        <w:ind w:left="1080" w:hanging="360"/>
+      </w:pPr>
+      <w:rPr>
+        <w:rFonts w:ascii="Arial" w:eastAsia="Arial" w:hAnsi="Arial" w:cs="Arial" w:hint="default"/>
+      </w:rPr>
+    </w:lvl>
+    <w:lvl w:ilvl="1" w:tplc="04090003" w:tentative="1">
+      <w:start w:val="1"/>
+      <w:numFmt w:val="bullet"/>
+      <w:lvlText w:val="o"/>
+      <w:lvlJc w:val="left"/>
+      <w:pPr>
+        <w:ind w:left="1800" w:hanging="360"/>
+      </w:pPr>
+      <w:rPr>
+        <w:rFonts w:ascii="Courier New" w:hAnsi="Courier New" w:cs="Courier New" w:hint="default"/>
+      </w:rPr>
+    </w:lvl>
+    <w:lvl w:ilvl="2" w:tplc="04090005" w:tentative="1">
+      <w:start w:val="1"/>
+      <w:numFmt w:val="bullet"/>
+      <w:lvlText w:val=""/>
+      <w:lvlJc w:val="left"/>
+      <w:pPr>
+        <w:ind w:left="2520" w:hanging="360"/>
+      </w:pPr>
+      <w:rPr>
+        <w:rFonts w:ascii="Wingdings" w:hAnsi="Wingdings" w:hint="default"/>
+      </w:rPr>
+    </w:lvl>
+    <w:lvl w:ilvl="3" w:tplc="04090001" w:tentative="1">
+      <w:start w:val="1"/>
+      <w:numFmt w:val="bullet"/>
+      <w:lvlText w:val=""/>
+      <w:lvlJc w:val="left"/>
+      <w:pPr>
+        <w:ind w:left="3240" w:hanging="360"/>
+      </w:pPr>
+      <w:rPr>
+        <w:rFonts w:ascii="Symbol" w:hAnsi="Symbol" w:hint="default"/>
+      </w:rPr>
+    </w:lvl>
+    <w:lvl w:ilvl="4" w:tplc="04090003" w:tentative="1">
+      <w:start w:val="1"/>
+      <w:numFmt w:val="bullet"/>
+      <w:lvlText w:val="o"/>
+      <w:lvlJc w:val="left"/>
+      <w:pPr>
+        <w:ind w:left="3960" w:hanging="360"/>
+      </w:pPr>
+      <w:rPr>
+        <w:rFonts w:ascii="Courier New" w:hAnsi="Courier New" w:cs="Courier New" w:hint="default"/>
+      </w:rPr>
+    </w:lvl>
+    <w:lvl w:ilvl="5" w:tplc="04090005" w:tentative="1">
+      <w:start w:val="1"/>
+      <w:numFmt w:val="bullet"/>
+      <w:lvlText w:val=""/>
+      <w:lvlJc w:val="left"/>
+      <w:pPr>
+        <w:ind w:left="4680" w:hanging="360"/>
+      </w:pPr>
+      <w:rPr>
+        <w:rFonts w:ascii="Wingdings" w:hAnsi="Wingdings" w:hint="default"/>
+      </w:rPr>
+    </w:lvl>
+    <w:lvl w:ilvl="6" w:tplc="04090001" w:tentative="1">
+      <w:start w:val="1"/>
+      <w:numFmt w:val="bullet"/>
+      <w:lvlText w:val=""/>
+      <w:lvlJc w:val="left"/>
+      <w:pPr>
+        <w:ind w:left="5400" w:hanging="360"/>
+      </w:pPr>
+      <w:rPr>
+        <w:rFonts w:ascii="Symbol" w:hAnsi="Symbol" w:hint="default"/>
+      </w:rPr>
+    </w:lvl>
+    <w:lvl w:ilvl="7" w:tplc="04090003" w:tentative="1">
+      <w:start w:val="1"/>
+      <w:numFmt w:val="bullet"/>
+      <w:lvlText w:val="o"/>
+      <w:lvlJc w:val="left"/>
+      <w:pPr>
+        <w:ind w:left="6120" w:hanging="360"/>
+      </w:pPr>
+      <w:rPr>
+        <w:rFonts w:ascii="Courier New" w:hAnsi="Courier New" w:cs="Courier New" w:hint="default"/>
+      </w:rPr>
+    </w:lvl>
+    <w:lvl w:ilvl="8" w:tplc="04090005" w:tentative="1">
+      <w:start w:val="1"/>
+      <w:numFmt w:val="bullet"/>
+      <w:lvlText w:val=""/>
+      <w:lvlJc w:val="left"/>
+      <w:pPr>
+        <w:ind w:left="6840" w:hanging="360"/>
+      </w:pPr>
+      <w:rPr>
+        <w:rFonts w:ascii="Wingdings" w:hAnsi="Wingdings" w:hint="default"/>
+      </w:rPr>
+    </w:lvl>
+  </w:abstractNum>
+  <w:num w:numId="1" w16cid:durableId="1195731381">
+    <w:abstractNumId w:val="0"/>
+  </w:num>
+</w:numbering>
 </file>
 
 <file path=word/styles.xml><?xml version="1.0" encoding="utf-8"?>
@@ -1475,6 +1855,17 @@
     <w:semiHidden/>
     <w:unhideWhenUsed/>
   </w:style>
+  <w:style w:type="paragraph" w:styleId="ListParagraph">
+    <w:name w:val="List Paragraph"/>
+    <w:basedOn w:val="Normal"/>
+    <w:uiPriority w:val="34"/>
+    <w:qFormat/>
+    <w:rsid w:val="0006309E"/>
+    <w:pPr>
+      <w:ind w:left="720"/>
+      <w:contextualSpacing/>
+    </w:pPr>
+  </w:style>
 </w:styles>
 </file>
 

</xml_diff>

<commit_message>
updated Entire Student Record preview screen template
</commit_message>
<xml_diff>
--- a/docassemble/StudentEvaluations/data/templates/educational_evaluations_entire_record_request.docx
+++ b/docassemble/StudentEvaluations/data/templates/educational_evaluations_entire_record_request.docx
@@ -536,14 +536,35 @@
           <w:sz w:val="24"/>
           <w:szCs w:val="24"/>
         </w:rPr>
-        <w:t xml:space="preserve"> parent. I am requesting their entire student record</w:t>
-      </w:r>
-      <w:r>
-        <w:rPr>
-          <w:sz w:val="24"/>
-          <w:szCs w:val="24"/>
-        </w:rPr>
-        <w:t xml:space="preserve">, entire student record. This includes, but is not limited to, records </w:t>
+        <w:t xml:space="preserve"> parent. I am requesting </w:t>
+      </w:r>
+      <w:r>
+        <w:rPr>
+          <w:sz w:val="24"/>
+          <w:szCs w:val="24"/>
+        </w:rPr>
+        <w:t xml:space="preserve">their </w:t>
+      </w:r>
+      <w:r>
+        <w:rPr>
+          <w:sz w:val="24"/>
+          <w:szCs w:val="24"/>
+        </w:rPr>
+        <w:t>entire student</w:t>
+      </w:r>
+      <w:r>
+        <w:rPr>
+          <w:sz w:val="24"/>
+          <w:szCs w:val="24"/>
+        </w:rPr>
+        <w:t xml:space="preserve"> record</w:t>
+      </w:r>
+      <w:r>
+        <w:rPr>
+          <w:sz w:val="24"/>
+          <w:szCs w:val="24"/>
+        </w:rPr>
+        <w:t xml:space="preserve">. This includes, but is not limited to, records </w:t>
       </w:r>
       <w:r>
         <w:rPr>

</xml_diff>

<commit_message>
update entire record request template, add enrolled years question
</commit_message>
<xml_diff>
--- a/docassemble/StudentEvaluations/data/templates/educational_evaluations_entire_record_request.docx
+++ b/docassemble/StudentEvaluations/data/templates/educational_evaluations_entire_record_request.docx
@@ -289,6 +289,7 @@
           <w:szCs w:val="24"/>
         </w:rPr>
       </w:pPr>
+      <w:proofErr w:type="gramStart"/>
       <w:r>
         <w:rPr>
           <w:sz w:val="24"/>
@@ -302,7 +303,15 @@
           <w:sz w:val="24"/>
           <w:szCs w:val="24"/>
         </w:rPr>
-        <w:t>school.address.city</w:t>
+        <w:t>school</w:t>
+      </w:r>
+      <w:proofErr w:type="gramEnd"/>
+      <w:r>
+        <w:rPr>
+          <w:sz w:val="24"/>
+          <w:szCs w:val="24"/>
+        </w:rPr>
+        <w:t>.address.city</w:t>
       </w:r>
       <w:proofErr w:type="spellEnd"/>
       <w:r>
@@ -326,7 +335,21 @@
           <w:sz w:val="24"/>
           <w:szCs w:val="24"/>
         </w:rPr>
-        <w:t xml:space="preserve"> }} {{ school.address.zip}}</w:t>
+        <w:t xml:space="preserve"> }} {{ school.address.zip</w:t>
+      </w:r>
+      <w:r>
+        <w:rPr>
+          <w:sz w:val="24"/>
+          <w:szCs w:val="24"/>
+        </w:rPr>
+        <w:t xml:space="preserve"> </w:t>
+      </w:r>
+      <w:r>
+        <w:rPr>
+          <w:sz w:val="24"/>
+          <w:szCs w:val="24"/>
+        </w:rPr>
+        <w:t>}}</w:t>
       </w:r>
     </w:p>
     <w:p>
@@ -444,7 +467,23 @@
           <w:sz w:val="24"/>
           <w:szCs w:val="24"/>
         </w:rPr>
-        <w:t>recipient.name %}{{</w:t>
+        <w:t xml:space="preserve">recipient.name </w:t>
+      </w:r>
+      <w:proofErr w:type="gramStart"/>
+      <w:r>
+        <w:rPr>
+          <w:sz w:val="24"/>
+          <w:szCs w:val="24"/>
+        </w:rPr>
+        <w:t>%}{</w:t>
+      </w:r>
+      <w:proofErr w:type="gramEnd"/>
+      <w:r>
+        <w:rPr>
+          <w:sz w:val="24"/>
+          <w:szCs w:val="24"/>
+        </w:rPr>
+        <w:t>{</w:t>
       </w:r>
       <w:r>
         <w:rPr>
@@ -467,7 +506,7 @@
           <w:sz w:val="24"/>
           <w:szCs w:val="24"/>
         </w:rPr>
-        <w:t>() }} {% else %} To Whom it May Concern {% endif %}:</w:t>
+        <w:t>() }}{% else %}To Whom it May Concern {% endif %}:</w:t>
       </w:r>
     </w:p>
     <w:p>
@@ -499,7 +538,122 @@
         </w:rPr>
         <w:t xml:space="preserve">I am </w:t>
       </w:r>
-      <w:proofErr w:type="gramStart"/>
+      <w:r>
+        <w:rPr>
+          <w:sz w:val="24"/>
+          <w:szCs w:val="24"/>
+        </w:rPr>
+        <w:t>requesting</w:t>
+      </w:r>
+      <w:r>
+        <w:rPr>
+          <w:sz w:val="24"/>
+          <w:szCs w:val="24"/>
+        </w:rPr>
+        <w:t xml:space="preserve"> {% if </w:t>
+      </w:r>
+      <w:proofErr w:type="spellStart"/>
+      <w:r>
+        <w:rPr>
+          <w:sz w:val="24"/>
+          <w:szCs w:val="24"/>
+        </w:rPr>
+        <w:t>requestor.right_to_send</w:t>
+      </w:r>
+      <w:proofErr w:type="spellEnd"/>
+      <w:r>
+        <w:rPr>
+          <w:sz w:val="24"/>
+          <w:szCs w:val="24"/>
+        </w:rPr>
+        <w:t xml:space="preserve"> == “Student” %}my{% else%}</w:t>
+      </w:r>
+      <w:r>
+        <w:rPr>
+          <w:sz w:val="24"/>
+          <w:szCs w:val="24"/>
+        </w:rPr>
+        <w:t>{{ student.name</w:t>
+      </w:r>
+      <w:r>
+        <w:rPr>
+          <w:sz w:val="24"/>
+          <w:szCs w:val="24"/>
+        </w:rPr>
+        <w:t>.first</w:t>
+      </w:r>
+      <w:r>
+        <w:rPr>
+          <w:sz w:val="24"/>
+          <w:szCs w:val="24"/>
+        </w:rPr>
+        <w:t xml:space="preserve"> }}</w:t>
+      </w:r>
+      <w:r>
+        <w:rPr>
+          <w:sz w:val="24"/>
+          <w:szCs w:val="24"/>
+        </w:rPr>
+        <w:t>’s{% endif %}</w:t>
+      </w:r>
+      <w:r>
+        <w:rPr>
+          <w:sz w:val="24"/>
+          <w:szCs w:val="24"/>
+        </w:rPr>
+        <w:t xml:space="preserve"> entire student</w:t>
+      </w:r>
+      <w:r>
+        <w:rPr>
+          <w:sz w:val="24"/>
+          <w:szCs w:val="24"/>
+        </w:rPr>
+        <w:t xml:space="preserve"> record</w:t>
+      </w:r>
+      <w:r>
+        <w:rPr>
+          <w:sz w:val="24"/>
+          <w:szCs w:val="24"/>
+        </w:rPr>
+        <w:t xml:space="preserve"> </w:t>
+      </w:r>
+      <w:r>
+        <w:rPr>
+          <w:sz w:val="24"/>
+          <w:szCs w:val="24"/>
+        </w:rPr>
+        <w:t xml:space="preserve">{% if not </w:t>
+      </w:r>
+      <w:proofErr w:type="spellStart"/>
+      <w:r>
+        <w:rPr>
+          <w:sz w:val="24"/>
+          <w:szCs w:val="24"/>
+        </w:rPr>
+        <w:t>student.since_enrolled</w:t>
+      </w:r>
+      <w:proofErr w:type="spellEnd"/>
+      <w:r>
+        <w:rPr>
+          <w:sz w:val="24"/>
+          <w:szCs w:val="24"/>
+        </w:rPr>
+        <w:t xml:space="preserve"> </w:t>
+      </w:r>
+      <w:r>
+        <w:rPr>
+          <w:sz w:val="24"/>
+          <w:szCs w:val="24"/>
+        </w:rPr>
+        <w:t>%}</w:t>
+      </w:r>
+      <w:r>
+        <w:rPr>
+          <w:sz w:val="24"/>
+          <w:szCs w:val="24"/>
+        </w:rPr>
+        <w:t xml:space="preserve">for the past </w:t>
+      </w:r>
       <w:r>
         <w:rPr>
           <w:sz w:val="24"/>
@@ -513,15 +667,102 @@
           <w:sz w:val="24"/>
           <w:szCs w:val="24"/>
         </w:rPr>
+        <w:t>student.</w:t>
+      </w:r>
+      <w:r>
+        <w:rPr>
+          <w:sz w:val="24"/>
+          <w:szCs w:val="24"/>
+        </w:rPr>
+        <w:t>years_enrolled</w:t>
+      </w:r>
+      <w:proofErr w:type="spellEnd"/>
+      <w:r>
+        <w:rPr>
+          <w:sz w:val="24"/>
+          <w:szCs w:val="24"/>
+        </w:rPr>
+        <w:t xml:space="preserve"> }} </w:t>
+      </w:r>
+      <w:r>
+        <w:rPr>
+          <w:sz w:val="24"/>
+          <w:szCs w:val="24"/>
+        </w:rPr>
+        <w:t>years</w:t>
+      </w:r>
+      <w:r>
+        <w:rPr>
+          <w:sz w:val="24"/>
+          <w:szCs w:val="24"/>
+        </w:rPr>
+        <w:t>{% else %}</w:t>
+      </w:r>
+      <w:r>
+        <w:rPr>
+          <w:sz w:val="24"/>
+          <w:szCs w:val="24"/>
+        </w:rPr>
+        <w:t xml:space="preserve">since </w:t>
+      </w:r>
+      <w:r>
+        <w:rPr>
+          <w:sz w:val="24"/>
+          <w:szCs w:val="24"/>
+        </w:rPr>
+        <w:t xml:space="preserve">{% if </w:t>
+      </w:r>
+      <w:proofErr w:type="spellStart"/>
+      <w:r>
+        <w:rPr>
+          <w:sz w:val="24"/>
+          <w:szCs w:val="24"/>
+        </w:rPr>
+        <w:t>requestor.right_to_send</w:t>
+      </w:r>
+      <w:proofErr w:type="spellEnd"/>
+      <w:r>
+        <w:rPr>
+          <w:sz w:val="24"/>
+          <w:szCs w:val="24"/>
+        </w:rPr>
+        <w:t xml:space="preserve"> == “Student” %}</w:t>
+      </w:r>
+      <w:r>
+        <w:rPr>
+          <w:sz w:val="24"/>
+          <w:szCs w:val="24"/>
+        </w:rPr>
+        <w:t>I</w:t>
+      </w:r>
+      <w:r>
+        <w:rPr>
+          <w:sz w:val="24"/>
+          <w:szCs w:val="24"/>
+        </w:rPr>
+        <w:t>{% else%}</w:t>
+      </w:r>
+      <w:r>
+        <w:rPr>
+          <w:sz w:val="24"/>
+          <w:szCs w:val="24"/>
+        </w:rPr>
+        <w:t xml:space="preserve">{{ </w:t>
+      </w:r>
+      <w:proofErr w:type="spellStart"/>
+      <w:r>
+        <w:rPr>
+          <w:sz w:val="24"/>
+          <w:szCs w:val="24"/>
+        </w:rPr>
         <w:t>student.name</w:t>
       </w:r>
-      <w:proofErr w:type="gramEnd"/>
-      <w:r>
-        <w:rPr>
-          <w:sz w:val="24"/>
-          <w:szCs w:val="24"/>
-        </w:rPr>
-        <w:t>.full</w:t>
+      <w:r>
+        <w:rPr>
+          <w:sz w:val="24"/>
+          <w:szCs w:val="24"/>
+        </w:rPr>
+        <w:t>.first</w:t>
       </w:r>
       <w:proofErr w:type="spellEnd"/>
       <w:r>
@@ -529,35 +770,49 @@
           <w:sz w:val="24"/>
           <w:szCs w:val="24"/>
         </w:rPr>
-        <w:t>() }}’s</w:t>
-      </w:r>
-      <w:r>
-        <w:rPr>
-          <w:sz w:val="24"/>
-          <w:szCs w:val="24"/>
-        </w:rPr>
-        <w:t xml:space="preserve"> parent. I am requesting </w:t>
-      </w:r>
-      <w:r>
-        <w:rPr>
-          <w:sz w:val="24"/>
-          <w:szCs w:val="24"/>
-        </w:rPr>
-        <w:t xml:space="preserve">their </w:t>
-      </w:r>
-      <w:r>
-        <w:rPr>
-          <w:sz w:val="24"/>
-          <w:szCs w:val="24"/>
-        </w:rPr>
-        <w:t>entire student</w:t>
-      </w:r>
-      <w:r>
-        <w:rPr>
-          <w:sz w:val="24"/>
-          <w:szCs w:val="24"/>
-        </w:rPr>
-        <w:t xml:space="preserve"> record</w:t>
+        <w:t xml:space="preserve"> }}</w:t>
+      </w:r>
+      <w:r>
+        <w:rPr>
+          <w:sz w:val="24"/>
+          <w:szCs w:val="24"/>
+        </w:rPr>
+        <w:t>{% endif %}</w:t>
+      </w:r>
+      <w:r>
+        <w:rPr>
+          <w:sz w:val="24"/>
+          <w:szCs w:val="24"/>
+        </w:rPr>
+        <w:t xml:space="preserve"> </w:t>
+      </w:r>
+      <w:r>
+        <w:rPr>
+          <w:sz w:val="24"/>
+          <w:szCs w:val="24"/>
+        </w:rPr>
+        <w:t>first</w:t>
+      </w:r>
+      <w:r>
+        <w:rPr>
+          <w:sz w:val="24"/>
+          <w:szCs w:val="24"/>
+        </w:rPr>
+        <w:t xml:space="preserve"> </w:t>
+      </w:r>
+      <w:r>
+        <w:rPr>
+          <w:sz w:val="24"/>
+          <w:szCs w:val="24"/>
+        </w:rPr>
+        <w:t>enrolled in the district</w:t>
+      </w:r>
+      <w:r>
+        <w:rPr>
+          <w:sz w:val="24"/>
+          <w:szCs w:val="24"/>
+        </w:rPr>
+        <w:t>{% endif %}</w:t>
       </w:r>
       <w:r>
         <w:rPr>
@@ -573,13 +828,21 @@
         </w:rPr>
         <w:t>about:</w:t>
       </w:r>
+    </w:p>
+    <w:p>
+      <w:pPr>
+        <w:rPr>
+          <w:sz w:val="24"/>
+          <w:szCs w:val="24"/>
+        </w:rPr>
+      </w:pPr>
     </w:p>
     <w:p>
       <w:pPr>
         <w:pStyle w:val="ListParagraph"/>
         <w:numPr>
           <w:ilvl w:val="0"/>
-          <w:numId w:val="1"/>
+          <w:numId w:val="2"/>
         </w:numPr>
         <w:rPr>
           <w:sz w:val="24"/>
@@ -599,7 +862,7 @@
         <w:pStyle w:val="ListParagraph"/>
         <w:numPr>
           <w:ilvl w:val="0"/>
-          <w:numId w:val="1"/>
+          <w:numId w:val="2"/>
         </w:numPr>
         <w:rPr>
           <w:sz w:val="24"/>
@@ -619,7 +882,7 @@
         <w:pStyle w:val="ListParagraph"/>
         <w:numPr>
           <w:ilvl w:val="0"/>
-          <w:numId w:val="1"/>
+          <w:numId w:val="2"/>
         </w:numPr>
         <w:rPr>
           <w:sz w:val="24"/>
@@ -639,7 +902,7 @@
         <w:pStyle w:val="ListParagraph"/>
         <w:numPr>
           <w:ilvl w:val="0"/>
-          <w:numId w:val="1"/>
+          <w:numId w:val="2"/>
         </w:numPr>
         <w:rPr>
           <w:sz w:val="24"/>
@@ -659,7 +922,7 @@
         <w:pStyle w:val="ListParagraph"/>
         <w:numPr>
           <w:ilvl w:val="0"/>
-          <w:numId w:val="1"/>
+          <w:numId w:val="2"/>
         </w:numPr>
         <w:rPr>
           <w:sz w:val="24"/>
@@ -679,7 +942,7 @@
         <w:pStyle w:val="ListParagraph"/>
         <w:numPr>
           <w:ilvl w:val="0"/>
-          <w:numId w:val="1"/>
+          <w:numId w:val="2"/>
         </w:numPr>
         <w:rPr>
           <w:sz w:val="24"/>
@@ -699,7 +962,7 @@
         <w:pStyle w:val="ListParagraph"/>
         <w:numPr>
           <w:ilvl w:val="0"/>
-          <w:numId w:val="1"/>
+          <w:numId w:val="2"/>
         </w:numPr>
         <w:rPr>
           <w:sz w:val="24"/>
@@ -719,7 +982,7 @@
         <w:pStyle w:val="ListParagraph"/>
         <w:numPr>
           <w:ilvl w:val="0"/>
-          <w:numId w:val="1"/>
+          <w:numId w:val="2"/>
         </w:numPr>
         <w:rPr>
           <w:sz w:val="24"/>
@@ -739,7 +1002,7 @@
         <w:pStyle w:val="ListParagraph"/>
         <w:numPr>
           <w:ilvl w:val="0"/>
-          <w:numId w:val="1"/>
+          <w:numId w:val="2"/>
         </w:numPr>
         <w:rPr>
           <w:sz w:val="24"/>
@@ -759,7 +1022,7 @@
         <w:pStyle w:val="ListParagraph"/>
         <w:numPr>
           <w:ilvl w:val="0"/>
-          <w:numId w:val="1"/>
+          <w:numId w:val="2"/>
         </w:numPr>
         <w:rPr>
           <w:sz w:val="24"/>
@@ -779,7 +1042,7 @@
         <w:pStyle w:val="ListParagraph"/>
         <w:numPr>
           <w:ilvl w:val="0"/>
-          <w:numId w:val="1"/>
+          <w:numId w:val="2"/>
         </w:numPr>
         <w:rPr>
           <w:sz w:val="24"/>
@@ -799,7 +1062,7 @@
         <w:pStyle w:val="ListParagraph"/>
         <w:numPr>
           <w:ilvl w:val="0"/>
-          <w:numId w:val="1"/>
+          <w:numId w:val="2"/>
         </w:numPr>
         <w:rPr>
           <w:sz w:val="24"/>
@@ -872,135 +1135,7 @@
           <w:sz w:val="24"/>
           <w:szCs w:val="24"/>
         </w:rPr>
-        <w:t xml:space="preserve">If you need to speak with me regarding this request, please call me at </w:t>
-      </w:r>
-      <w:proofErr w:type="gramStart"/>
-      <w:r>
-        <w:rPr>
-          <w:sz w:val="24"/>
-          <w:szCs w:val="24"/>
-        </w:rPr>
-        <w:t xml:space="preserve">{{ </w:t>
-      </w:r>
-      <w:proofErr w:type="spellStart"/>
-      <w:r>
-        <w:rPr>
-          <w:sz w:val="24"/>
-          <w:szCs w:val="24"/>
-        </w:rPr>
-        <w:t>requestor</w:t>
-      </w:r>
-      <w:proofErr w:type="gramEnd"/>
-      <w:r>
-        <w:rPr>
-          <w:sz w:val="24"/>
-          <w:szCs w:val="24"/>
-        </w:rPr>
-        <w:t>.phone_number</w:t>
-      </w:r>
-      <w:proofErr w:type="spellEnd"/>
-      <w:r>
-        <w:rPr>
-          <w:sz w:val="24"/>
-          <w:szCs w:val="24"/>
-        </w:rPr>
-        <w:t xml:space="preserve"> }}</w:t>
-      </w:r>
-      <w:r>
-        <w:rPr>
-          <w:sz w:val="24"/>
-          <w:szCs w:val="24"/>
-        </w:rPr>
-        <w:t>.</w:t>
-      </w:r>
-      <w:r>
-        <w:rPr>
-          <w:sz w:val="24"/>
-          <w:szCs w:val="24"/>
-        </w:rPr>
-        <w:t xml:space="preserve"> </w:t>
-      </w:r>
-      <w:r>
-        <w:rPr>
-          <w:sz w:val="24"/>
-          <w:szCs w:val="24"/>
-        </w:rPr>
-        <w:t>You can also email me at</w:t>
-      </w:r>
-      <w:r>
-        <w:rPr>
-          <w:sz w:val="24"/>
-          <w:szCs w:val="24"/>
-        </w:rPr>
-        <w:t xml:space="preserve"> </w:t>
-      </w:r>
-      <w:proofErr w:type="gramStart"/>
-      <w:r>
-        <w:rPr>
-          <w:sz w:val="24"/>
-          <w:szCs w:val="24"/>
-        </w:rPr>
-        <w:t xml:space="preserve">{{ </w:t>
-      </w:r>
-      <w:proofErr w:type="spellStart"/>
-      <w:r>
-        <w:rPr>
-          <w:sz w:val="24"/>
-          <w:szCs w:val="24"/>
-        </w:rPr>
-        <w:t>requestor</w:t>
-      </w:r>
-      <w:proofErr w:type="gramEnd"/>
-      <w:r>
-        <w:rPr>
-          <w:sz w:val="24"/>
-          <w:szCs w:val="24"/>
-        </w:rPr>
-        <w:t>.email</w:t>
-      </w:r>
-      <w:proofErr w:type="spellEnd"/>
-      <w:r>
-        <w:rPr>
-          <w:sz w:val="24"/>
-          <w:szCs w:val="24"/>
-        </w:rPr>
-        <w:t xml:space="preserve"> }}</w:t>
-      </w:r>
-      <w:r>
-        <w:rPr>
-          <w:sz w:val="24"/>
-          <w:szCs w:val="24"/>
-        </w:rPr>
-        <w:t>.</w:t>
-      </w:r>
-    </w:p>
-    <w:p>
-      <w:pPr>
-        <w:rPr>
-          <w:sz w:val="24"/>
-          <w:szCs w:val="24"/>
-        </w:rPr>
-      </w:pPr>
-      <w:r>
-        <w:rPr>
-          <w:sz w:val="24"/>
-          <w:szCs w:val="24"/>
-        </w:rPr>
-        <w:t xml:space="preserve"> </w:t>
-      </w:r>
-    </w:p>
-    <w:p>
-      <w:pPr>
-        <w:rPr>
-          <w:sz w:val="24"/>
-          <w:szCs w:val="24"/>
-        </w:rPr>
-      </w:pPr>
-      <w:r>
-        <w:rPr>
-          <w:sz w:val="24"/>
-          <w:szCs w:val="24"/>
-        </w:rPr>
+        <w:lastRenderedPageBreak/>
         <w:t>Thank you for quickly attending to my request.</w:t>
       </w:r>
     </w:p>
@@ -1181,6 +1316,94 @@
           <w:szCs w:val="24"/>
         </w:rPr>
       </w:pPr>
+      <w:proofErr w:type="gramStart"/>
+      <w:r>
+        <w:rPr>
+          <w:sz w:val="24"/>
+          <w:szCs w:val="24"/>
+        </w:rPr>
+        <w:t xml:space="preserve">{{ </w:t>
+      </w:r>
+      <w:proofErr w:type="spellStart"/>
+      <w:r>
+        <w:rPr>
+          <w:sz w:val="24"/>
+          <w:szCs w:val="24"/>
+        </w:rPr>
+        <w:t>requestor</w:t>
+      </w:r>
+      <w:proofErr w:type="gramEnd"/>
+      <w:r>
+        <w:rPr>
+          <w:sz w:val="24"/>
+          <w:szCs w:val="24"/>
+        </w:rPr>
+        <w:t>.phone_number</w:t>
+      </w:r>
+      <w:proofErr w:type="spellEnd"/>
+      <w:r>
+        <w:rPr>
+          <w:sz w:val="24"/>
+          <w:szCs w:val="24"/>
+        </w:rPr>
+        <w:t xml:space="preserve"> }}</w:t>
+      </w:r>
+    </w:p>
+    <w:p>
+      <w:pPr>
+        <w:rPr>
+          <w:sz w:val="24"/>
+          <w:szCs w:val="24"/>
+        </w:rPr>
+      </w:pPr>
+      <w:proofErr w:type="gramStart"/>
+      <w:r>
+        <w:rPr>
+          <w:sz w:val="24"/>
+          <w:szCs w:val="24"/>
+        </w:rPr>
+        <w:t xml:space="preserve">{{ </w:t>
+      </w:r>
+      <w:proofErr w:type="spellStart"/>
+      <w:r>
+        <w:rPr>
+          <w:sz w:val="24"/>
+          <w:szCs w:val="24"/>
+        </w:rPr>
+        <w:t>requestor</w:t>
+      </w:r>
+      <w:proofErr w:type="gramEnd"/>
+      <w:r>
+        <w:rPr>
+          <w:sz w:val="24"/>
+          <w:szCs w:val="24"/>
+        </w:rPr>
+        <w:t>.email</w:t>
+      </w:r>
+      <w:proofErr w:type="spellEnd"/>
+      <w:r>
+        <w:rPr>
+          <w:sz w:val="24"/>
+          <w:szCs w:val="24"/>
+        </w:rPr>
+        <w:t xml:space="preserve"> }}</w:t>
+      </w:r>
+    </w:p>
+    <w:p>
+      <w:pPr>
+        <w:rPr>
+          <w:sz w:val="24"/>
+          <w:szCs w:val="24"/>
+        </w:rPr>
+      </w:pPr>
+    </w:p>
+    <w:p>
+      <w:pPr>
+        <w:rPr>
+          <w:sz w:val="24"/>
+          <w:szCs w:val="24"/>
+        </w:rPr>
+      </w:pPr>
       <w:r>
         <w:rPr>
           <w:sz w:val="24"/>
@@ -1204,21 +1427,6 @@
         </w:rPr>
         <w:t xml:space="preserve"> %}</w:t>
       </w:r>
-    </w:p>
-    <w:p>
-      <w:pPr>
-        <w:rPr>
-          <w:sz w:val="24"/>
-          <w:szCs w:val="24"/>
-        </w:rPr>
-      </w:pPr>
-      <w:r>
-        <w:rPr>
-          <w:sz w:val="24"/>
-          <w:szCs w:val="24"/>
-        </w:rPr>
-        <w:t xml:space="preserve">cc:   </w:t>
-      </w:r>
       <w:r>
         <w:rPr>
           <w:sz w:val="24"/>
@@ -1241,13 +1449,35 @@
         </w:rPr>
         <w:t xml:space="preserve">{# </w:t>
       </w:r>
+      <w:r>
+        <w:rPr>
+          <w:sz w:val="24"/>
+          <w:szCs w:val="24"/>
+        </w:rPr>
+        <w:t>cc</w:t>
+      </w:r>
       <w:proofErr w:type="gramStart"/>
       <w:r>
         <w:rPr>
           <w:sz w:val="24"/>
           <w:szCs w:val="24"/>
         </w:rPr>
-        <w:t xml:space="preserve">{{ </w:t>
+        <w:t xml:space="preserve">:  </w:t>
+      </w:r>
+      <w:r>
+        <w:rPr>
+          <w:sz w:val="24"/>
+          <w:szCs w:val="24"/>
+        </w:rPr>
+        <w:t>{</w:t>
+      </w:r>
+      <w:proofErr w:type="gramEnd"/>
+      <w:r>
+        <w:rPr>
+          <w:sz w:val="24"/>
+          <w:szCs w:val="24"/>
+        </w:rPr>
+        <w:t xml:space="preserve">{ </w:t>
       </w:r>
       <w:proofErr w:type="spellStart"/>
       <w:r>
@@ -1255,15 +1485,7 @@
           <w:sz w:val="24"/>
           <w:szCs w:val="24"/>
         </w:rPr>
-        <w:t>school.special_education_director.name</w:t>
-      </w:r>
-      <w:proofErr w:type="gramEnd"/>
-      <w:r>
-        <w:rPr>
-          <w:sz w:val="24"/>
-          <w:szCs w:val="24"/>
-        </w:rPr>
-        <w:t>.full</w:t>
+        <w:t>school.special_education_director.name.full</w:t>
       </w:r>
       <w:proofErr w:type="spellEnd"/>
       <w:r>
@@ -1325,6 +1547,119 @@
 <file path=word/numbering.xml><?xml version="1.0" encoding="utf-8"?>
 <w:numbering xmlns:wpc="http://schemas.microsoft.com/office/word/2010/wordprocessingCanvas" xmlns:cx="http://schemas.microsoft.com/office/drawing/2014/chartex" xmlns:cx1="http://schemas.microsoft.com/office/drawing/2015/9/8/chartex" xmlns:cx2="http://schemas.microsoft.com/office/drawing/2015/10/21/chartex" xmlns:cx3="http://schemas.microsoft.com/office/drawing/2016/5/9/chartex" xmlns:cx4="http://schemas.microsoft.com/office/drawing/2016/5/10/chartex" xmlns:cx5="http://schemas.microsoft.com/office/drawing/2016/5/11/chartex" xmlns:cx6="http://schemas.microsoft.com/office/drawing/2016/5/12/chartex" xmlns:cx7="http://schemas.microsoft.com/office/drawing/2016/5/13/chartex" xmlns:cx8="http://schemas.microsoft.com/office/drawing/2016/5/14/chartex" xmlns:mc="http://schemas.openxmlformats.org/markup-compatibility/2006" xmlns:aink="http://schemas.microsoft.com/office/drawing/2016/ink" xmlns:am3d="http://schemas.microsoft.com/office/drawing/2017/model3d" xmlns:o="urn:schemas-microsoft-com:office:office" xmlns:oel="http://schemas.microsoft.com/office/2019/extlst" xmlns:r="http://schemas.openxmlformats.org/officeDocument/2006/relationships" xmlns:m="http://schemas.openxmlformats.org/officeDocument/2006/math" xmlns:v="urn:schemas-microsoft-com:vml" xmlns:wp14="http://schemas.microsoft.com/office/word/2010/wordprocessingDrawing" xmlns:wp="http://schemas.openxmlformats.org/drawingml/2006/wordprocessingDrawing" xmlns:w10="urn:schemas-microsoft-com:office:word" xmlns:w="http://schemas.openxmlformats.org/wordprocessingml/2006/main" xmlns:w14="http://schemas.microsoft.com/office/word/2010/wordml" xmlns:w15="http://schemas.microsoft.com/office/word/2012/wordml" xmlns:w16cex="http://schemas.microsoft.com/office/word/2018/wordml/cex" xmlns:w16cid="http://schemas.microsoft.com/office/word/2016/wordml/cid" xmlns:w16="http://schemas.microsoft.com/office/word/2018/wordml" xmlns:w16sdtdh="http://schemas.microsoft.com/office/word/2020/wordml/sdtdatahash" xmlns:w16se="http://schemas.microsoft.com/office/word/2015/wordml/symex" xmlns:wpg="http://schemas.microsoft.com/office/word/2010/wordprocessingGroup" xmlns:wpi="http://schemas.microsoft.com/office/word/2010/wordprocessingInk" xmlns:wne="http://schemas.microsoft.com/office/word/2006/wordml" xmlns:wps="http://schemas.microsoft.com/office/word/2010/wordprocessingShape" mc:Ignorable="w14 w15 w16se w16cid w16 w16cex w16sdtdh wp14">
   <w:abstractNum w:abstractNumId="0" w15:restartNumberingAfterBreak="0">
+    <w:nsid w:val="434C0727"/>
+    <w:multiLevelType w:val="hybridMultilevel"/>
+    <w:tmpl w:val="6B029F1A"/>
+    <w:lvl w:ilvl="0" w:tplc="04090001">
+      <w:start w:val="1"/>
+      <w:numFmt w:val="bullet"/>
+      <w:lvlText w:val=""/>
+      <w:lvlJc w:val="left"/>
+      <w:pPr>
+        <w:ind w:left="1080" w:hanging="360"/>
+      </w:pPr>
+      <w:rPr>
+        <w:rFonts w:ascii="Symbol" w:hAnsi="Symbol" w:hint="default"/>
+      </w:rPr>
+    </w:lvl>
+    <w:lvl w:ilvl="1" w:tplc="FFFFFFFF" w:tentative="1">
+      <w:start w:val="1"/>
+      <w:numFmt w:val="bullet"/>
+      <w:lvlText w:val="o"/>
+      <w:lvlJc w:val="left"/>
+      <w:pPr>
+        <w:ind w:left="1800" w:hanging="360"/>
+      </w:pPr>
+      <w:rPr>
+        <w:rFonts w:ascii="Courier New" w:hAnsi="Courier New" w:cs="Courier New" w:hint="default"/>
+      </w:rPr>
+    </w:lvl>
+    <w:lvl w:ilvl="2" w:tplc="FFFFFFFF" w:tentative="1">
+      <w:start w:val="1"/>
+      <w:numFmt w:val="bullet"/>
+      <w:lvlText w:val=""/>
+      <w:lvlJc w:val="left"/>
+      <w:pPr>
+        <w:ind w:left="2520" w:hanging="360"/>
+      </w:pPr>
+      <w:rPr>
+        <w:rFonts w:ascii="Wingdings" w:hAnsi="Wingdings" w:hint="default"/>
+      </w:rPr>
+    </w:lvl>
+    <w:lvl w:ilvl="3" w:tplc="FFFFFFFF" w:tentative="1">
+      <w:start w:val="1"/>
+      <w:numFmt w:val="bullet"/>
+      <w:lvlText w:val=""/>
+      <w:lvlJc w:val="left"/>
+      <w:pPr>
+        <w:ind w:left="3240" w:hanging="360"/>
+      </w:pPr>
+      <w:rPr>
+        <w:rFonts w:ascii="Symbol" w:hAnsi="Symbol" w:hint="default"/>
+      </w:rPr>
+    </w:lvl>
+    <w:lvl w:ilvl="4" w:tplc="FFFFFFFF" w:tentative="1">
+      <w:start w:val="1"/>
+      <w:numFmt w:val="bullet"/>
+      <w:lvlText w:val="o"/>
+      <w:lvlJc w:val="left"/>
+      <w:pPr>
+        <w:ind w:left="3960" w:hanging="360"/>
+      </w:pPr>
+      <w:rPr>
+        <w:rFonts w:ascii="Courier New" w:hAnsi="Courier New" w:cs="Courier New" w:hint="default"/>
+      </w:rPr>
+    </w:lvl>
+    <w:lvl w:ilvl="5" w:tplc="FFFFFFFF" w:tentative="1">
+      <w:start w:val="1"/>
+      <w:numFmt w:val="bullet"/>
+      <w:lvlText w:val=""/>
+      <w:lvlJc w:val="left"/>
+      <w:pPr>
+        <w:ind w:left="4680" w:hanging="360"/>
+      </w:pPr>
+      <w:rPr>
+        <w:rFonts w:ascii="Wingdings" w:hAnsi="Wingdings" w:hint="default"/>
+      </w:rPr>
+    </w:lvl>
+    <w:lvl w:ilvl="6" w:tplc="FFFFFFFF" w:tentative="1">
+      <w:start w:val="1"/>
+      <w:numFmt w:val="bullet"/>
+      <w:lvlText w:val=""/>
+      <w:lvlJc w:val="left"/>
+      <w:pPr>
+        <w:ind w:left="5400" w:hanging="360"/>
+      </w:pPr>
+      <w:rPr>
+        <w:rFonts w:ascii="Symbol" w:hAnsi="Symbol" w:hint="default"/>
+      </w:rPr>
+    </w:lvl>
+    <w:lvl w:ilvl="7" w:tplc="FFFFFFFF" w:tentative="1">
+      <w:start w:val="1"/>
+      <w:numFmt w:val="bullet"/>
+      <w:lvlText w:val="o"/>
+      <w:lvlJc w:val="left"/>
+      <w:pPr>
+        <w:ind w:left="6120" w:hanging="360"/>
+      </w:pPr>
+      <w:rPr>
+        <w:rFonts w:ascii="Courier New" w:hAnsi="Courier New" w:cs="Courier New" w:hint="default"/>
+      </w:rPr>
+    </w:lvl>
+    <w:lvl w:ilvl="8" w:tplc="FFFFFFFF" w:tentative="1">
+      <w:start w:val="1"/>
+      <w:numFmt w:val="bullet"/>
+      <w:lvlText w:val=""/>
+      <w:lvlJc w:val="left"/>
+      <w:pPr>
+        <w:ind w:left="6840" w:hanging="360"/>
+      </w:pPr>
+      <w:rPr>
+        <w:rFonts w:ascii="Wingdings" w:hAnsi="Wingdings" w:hint="default"/>
+      </w:rPr>
+    </w:lvl>
+  </w:abstractNum>
+  <w:abstractNum w:abstractNumId="1" w15:restartNumberingAfterBreak="0">
     <w:nsid w:val="5AE95469"/>
     <w:multiLevelType w:val="hybridMultilevel"/>
     <w:tmpl w:val="5F70BF9E"/>
@@ -1437,6 +1772,9 @@
     </w:lvl>
   </w:abstractNum>
   <w:num w:numId="1" w16cid:durableId="1195731381">
+    <w:abstractNumId w:val="1"/>
+  </w:num>
+  <w:num w:numId="2" w16cid:durableId="109009653">
     <w:abstractNumId w:val="0"/>
   </w:num>
 </w:numbering>

</xml_diff>